<commit_message>
Update Sprint Cycle Plan 1 (Draft).docx
</commit_message>
<xml_diff>
--- a/To-Submit/Sprint Cycle Plan 1 (Draft).docx
+++ b/To-Submit/Sprint Cycle Plan 1 (Draft).docx
@@ -339,8 +339,6 @@
               </w:rPr>
               <w:t>Olenka</w:t>
             </w:r>
-            <w:bookmarkStart w:id="0" w:name="_GoBack"/>
-            <w:bookmarkEnd w:id="0"/>
           </w:p>
         </w:tc>
       </w:tr>
@@ -394,7 +392,23 @@
                 <w:sz w:val="20"/>
                 <w:lang w:val="en-GB"/>
               </w:rPr>
-              <w:t>20/2/19</w:t>
+              <w:t>20/</w:t>
+            </w:r>
+            <w:r>
+              <w:rPr>
+                <w:rFonts w:ascii="Arial" w:hAnsi="Arial"/>
+                <w:sz w:val="20"/>
+                <w:lang w:val="en-GB"/>
+              </w:rPr>
+              <w:t>03</w:t>
+            </w:r>
+            <w:r>
+              <w:rPr>
+                <w:rFonts w:ascii="Arial" w:hAnsi="Arial"/>
+                <w:sz w:val="20"/>
+                <w:lang w:val="en-GB"/>
+              </w:rPr>
+              <w:t>/19</w:t>
             </w:r>
           </w:p>
         </w:tc>
@@ -412,8 +426,9 @@
     </w:p>
     <w:tbl>
       <w:tblPr>
-        <w:tblStyle w:val="TableGrid"/>
+        <w:tblStyle w:val="GridTable4"/>
         <w:tblW w:w="15276" w:type="dxa"/>
+        <w:jc w:val="center"/>
         <w:tblLayout w:type="fixed"/>
         <w:tblLook w:val="04A0" w:firstRow="1" w:lastRow="0" w:firstColumn="1" w:lastColumn="0" w:noHBand="0" w:noVBand="1"/>
       </w:tblPr>
@@ -427,30 +442,29 @@
         <w:gridCol w:w="2814"/>
       </w:tblGrid>
       <w:tr>
-        <w:tc>
-          <w:tcPr>
+        <w:trPr>
+          <w:cnfStyle w:val="100000000000" w:firstRow="1" w:lastRow="0" w:firstColumn="0" w:lastColumn="0" w:oddVBand="0" w:evenVBand="0" w:oddHBand="0" w:evenHBand="0" w:firstRowFirstColumn="0" w:firstRowLastColumn="0" w:lastRowFirstColumn="0" w:lastRowLastColumn="0"/>
+          <w:jc w:val="center"/>
+        </w:trPr>
+        <w:tc>
+          <w:tcPr>
+            <w:cnfStyle w:val="001000000000" w:firstRow="0" w:lastRow="0" w:firstColumn="1" w:lastColumn="0" w:oddVBand="0" w:evenVBand="0" w:oddHBand="0" w:evenHBand="0" w:firstRowFirstColumn="0" w:firstRowLastColumn="0" w:lastRowFirstColumn="0" w:lastRowLastColumn="0"/>
             <w:tcW w:w="9968" w:type="dxa"/>
             <w:gridSpan w:val="4"/>
-            <w:tcBorders>
-              <w:top w:val="single" w:sz="18" w:space="0" w:color="auto"/>
-              <w:left w:val="single" w:sz="18" w:space="0" w:color="auto"/>
-              <w:bottom w:val="single" w:sz="18" w:space="0" w:color="auto"/>
-              <w:right w:val="single" w:sz="18" w:space="0" w:color="auto"/>
-            </w:tcBorders>
-          </w:tcPr>
-          <w:p>
-            <w:pPr>
-              <w:jc w:val="center"/>
-              <w:rPr>
-                <w:rFonts w:ascii="Arial" w:hAnsi="Arial" w:cs="Arial"/>
-                <w:b/>
-                <w:szCs w:val="22"/>
-              </w:rPr>
-            </w:pPr>
-            <w:r>
-              <w:rPr>
-                <w:rFonts w:ascii="Arial" w:hAnsi="Arial" w:cs="Arial"/>
-                <w:b/>
+            <w:shd w:val="clear" w:color="auto" w:fill="A6A6A6" w:themeFill="background1" w:themeFillShade="A6"/>
+          </w:tcPr>
+          <w:p>
+            <w:pPr>
+              <w:jc w:val="center"/>
+              <w:rPr>
+                <w:rFonts w:ascii="Arial" w:hAnsi="Arial" w:cs="Arial"/>
+                <w:b w:val="0"/>
+                <w:szCs w:val="22"/>
+              </w:rPr>
+            </w:pPr>
+            <w:r>
+              <w:rPr>
+                <w:rFonts w:ascii="Arial" w:hAnsi="Arial" w:cs="Arial"/>
                 <w:szCs w:val="22"/>
               </w:rPr>
               <w:t>Start of Sprint Cycle</w:t>
@@ -461,25 +475,19 @@
           <w:tcPr>
             <w:tcW w:w="5308" w:type="dxa"/>
             <w:gridSpan w:val="3"/>
-            <w:tcBorders>
-              <w:top w:val="single" w:sz="18" w:space="0" w:color="auto"/>
-              <w:left w:val="single" w:sz="18" w:space="0" w:color="auto"/>
-              <w:bottom w:val="single" w:sz="18" w:space="0" w:color="auto"/>
-              <w:right w:val="single" w:sz="18" w:space="0" w:color="auto"/>
-            </w:tcBorders>
-          </w:tcPr>
-          <w:p>
-            <w:pPr>
-              <w:rPr>
-                <w:rFonts w:ascii="Arial" w:hAnsi="Arial" w:cs="Arial"/>
-                <w:b/>
-                <w:szCs w:val="22"/>
-              </w:rPr>
-            </w:pPr>
-            <w:r>
-              <w:rPr>
-                <w:rFonts w:ascii="Arial" w:hAnsi="Arial" w:cs="Arial"/>
-                <w:b/>
+          </w:tcPr>
+          <w:p>
+            <w:pPr>
+              <w:cnfStyle w:val="100000000000" w:firstRow="1" w:lastRow="0" w:firstColumn="0" w:lastColumn="0" w:oddVBand="0" w:evenVBand="0" w:oddHBand="0" w:evenHBand="0" w:firstRowFirstColumn="0" w:firstRowLastColumn="0" w:lastRowFirstColumn="0" w:lastRowLastColumn="0"/>
+              <w:rPr>
+                <w:rFonts w:ascii="Arial" w:hAnsi="Arial" w:cs="Arial"/>
+                <w:b w:val="0"/>
+                <w:szCs w:val="22"/>
+              </w:rPr>
+            </w:pPr>
+            <w:r>
+              <w:rPr>
+                <w:rFonts w:ascii="Arial" w:hAnsi="Arial" w:cs="Arial"/>
                 <w:szCs w:val="22"/>
               </w:rPr>
               <w:t>End of Sprint Cycle</w:t>
@@ -488,28 +496,27 @@
         </w:tc>
       </w:tr>
       <w:tr>
-        <w:tc>
-          <w:tcPr>
+        <w:trPr>
+          <w:cnfStyle w:val="000000100000" w:firstRow="0" w:lastRow="0" w:firstColumn="0" w:lastColumn="0" w:oddVBand="0" w:evenVBand="0" w:oddHBand="1" w:evenHBand="0" w:firstRowFirstColumn="0" w:firstRowLastColumn="0" w:lastRowFirstColumn="0" w:lastRowLastColumn="0"/>
+          <w:jc w:val="center"/>
+        </w:trPr>
+        <w:tc>
+          <w:tcPr>
+            <w:cnfStyle w:val="001000000000" w:firstRow="0" w:lastRow="0" w:firstColumn="1" w:lastColumn="0" w:oddVBand="0" w:evenVBand="0" w:oddHBand="0" w:evenHBand="0" w:firstRowFirstColumn="0" w:firstRowLastColumn="0" w:lastRowFirstColumn="0" w:lastRowLastColumn="0"/>
             <w:tcW w:w="817" w:type="dxa"/>
-            <w:tcBorders>
-              <w:top w:val="single" w:sz="18" w:space="0" w:color="auto"/>
-              <w:left w:val="single" w:sz="18" w:space="0" w:color="auto"/>
-              <w:bottom w:val="single" w:sz="18" w:space="0" w:color="auto"/>
-              <w:right w:val="single" w:sz="18" w:space="0" w:color="auto"/>
-            </w:tcBorders>
-          </w:tcPr>
-          <w:p>
-            <w:pPr>
-              <w:rPr>
-                <w:rFonts w:ascii="Arial" w:hAnsi="Arial" w:cs="Arial"/>
-                <w:b/>
-                <w:szCs w:val="22"/>
-              </w:rPr>
-            </w:pPr>
-            <w:r>
-              <w:rPr>
-                <w:rFonts w:ascii="Arial" w:hAnsi="Arial" w:cs="Arial"/>
-                <w:b/>
+          </w:tcPr>
+          <w:p>
+            <w:pPr>
+              <w:jc w:val="center"/>
+              <w:rPr>
+                <w:rFonts w:ascii="Arial" w:hAnsi="Arial" w:cs="Arial"/>
+                <w:b w:val="0"/>
+                <w:szCs w:val="22"/>
+              </w:rPr>
+            </w:pPr>
+            <w:r>
+              <w:rPr>
+                <w:rFonts w:ascii="Arial" w:hAnsi="Arial" w:cs="Arial"/>
                 <w:szCs w:val="22"/>
               </w:rPr>
               <w:t>Task</w:t>
@@ -517,7 +524,6 @@
             <w:r>
               <w:rPr>
                 <w:rFonts w:ascii="Arial" w:hAnsi="Arial" w:cs="Arial"/>
-                <w:b/>
                 <w:szCs w:val="22"/>
               </w:rPr>
               <w:t xml:space="preserve"> No.</w:t>
@@ -527,15 +533,11 @@
         <w:tc>
           <w:tcPr>
             <w:tcW w:w="5387" w:type="dxa"/>
-            <w:tcBorders>
-              <w:top w:val="single" w:sz="18" w:space="0" w:color="auto"/>
-              <w:left w:val="single" w:sz="18" w:space="0" w:color="auto"/>
-              <w:bottom w:val="single" w:sz="18" w:space="0" w:color="auto"/>
-              <w:right w:val="single" w:sz="18" w:space="0" w:color="auto"/>
-            </w:tcBorders>
-          </w:tcPr>
-          <w:p>
-            <w:pPr>
+          </w:tcPr>
+          <w:p>
+            <w:pPr>
+              <w:jc w:val="center"/>
+              <w:cnfStyle w:val="000000100000" w:firstRow="0" w:lastRow="0" w:firstColumn="0" w:lastColumn="0" w:oddVBand="0" w:evenVBand="0" w:oddHBand="1" w:evenHBand="0" w:firstRowFirstColumn="0" w:firstRowLastColumn="0" w:lastRowFirstColumn="0" w:lastRowLastColumn="0"/>
               <w:rPr>
                 <w:rFonts w:ascii="Arial" w:hAnsi="Arial" w:cs="Arial"/>
                 <w:b/>
@@ -563,15 +565,11 @@
         <w:tc>
           <w:tcPr>
             <w:tcW w:w="2409" w:type="dxa"/>
-            <w:tcBorders>
-              <w:top w:val="single" w:sz="18" w:space="0" w:color="auto"/>
-              <w:left w:val="single" w:sz="18" w:space="0" w:color="auto"/>
-              <w:bottom w:val="single" w:sz="18" w:space="0" w:color="auto"/>
-              <w:right w:val="single" w:sz="18" w:space="0" w:color="auto"/>
-            </w:tcBorders>
-          </w:tcPr>
-          <w:p>
-            <w:pPr>
+          </w:tcPr>
+          <w:p>
+            <w:pPr>
+              <w:jc w:val="center"/>
+              <w:cnfStyle w:val="000000100000" w:firstRow="0" w:lastRow="0" w:firstColumn="0" w:lastColumn="0" w:oddVBand="0" w:evenVBand="0" w:oddHBand="1" w:evenHBand="0" w:firstRowFirstColumn="0" w:firstRowLastColumn="0" w:lastRowFirstColumn="0" w:lastRowLastColumn="0"/>
               <w:rPr>
                 <w:rFonts w:ascii="Arial" w:hAnsi="Arial" w:cs="Arial"/>
                 <w:b/>
@@ -599,22 +597,17 @@
         <w:tc>
           <w:tcPr>
             <w:tcW w:w="1355" w:type="dxa"/>
-            <w:tcBorders>
-              <w:top w:val="single" w:sz="18" w:space="0" w:color="auto"/>
-              <w:left w:val="single" w:sz="18" w:space="0" w:color="auto"/>
-              <w:bottom w:val="single" w:sz="18" w:space="0" w:color="auto"/>
-              <w:right w:val="single" w:sz="18" w:space="0" w:color="auto"/>
-            </w:tcBorders>
-          </w:tcPr>
-          <w:p>
-            <w:pPr>
-              <w:rPr>
-                <w:rFonts w:ascii="Arial" w:hAnsi="Arial" w:cs="Arial"/>
-                <w:b/>
-                <w:szCs w:val="22"/>
-              </w:rPr>
-            </w:pPr>
-            <w:proofErr w:type="spellStart"/>
+          </w:tcPr>
+          <w:p>
+            <w:pPr>
+              <w:jc w:val="center"/>
+              <w:cnfStyle w:val="000000100000" w:firstRow="0" w:lastRow="0" w:firstColumn="0" w:lastColumn="0" w:oddVBand="0" w:evenVBand="0" w:oddHBand="1" w:evenHBand="0" w:firstRowFirstColumn="0" w:firstRowLastColumn="0" w:lastRowFirstColumn="0" w:lastRowLastColumn="0"/>
+              <w:rPr>
+                <w:rFonts w:ascii="Arial" w:hAnsi="Arial" w:cs="Arial"/>
+                <w:b/>
+                <w:szCs w:val="22"/>
+              </w:rPr>
+            </w:pPr>
             <w:r>
               <w:rPr>
                 <w:rFonts w:ascii="Arial" w:hAnsi="Arial" w:cs="Arial"/>
@@ -629,9 +622,8 @@
                 <w:b/>
                 <w:szCs w:val="22"/>
               </w:rPr>
-              <w:t>Task</w:t>
-            </w:r>
-            <w:proofErr w:type="spellEnd"/>
+              <w:t xml:space="preserve"> Task</w:t>
+            </w:r>
             <w:r>
               <w:rPr>
                 <w:rFonts w:ascii="Arial" w:hAnsi="Arial" w:cs="Arial"/>
@@ -648,20 +640,24 @@
               </w:rPr>
               <w:t>Time</w:t>
             </w:r>
+            <w:r>
+              <w:rPr>
+                <w:rFonts w:ascii="Arial" w:hAnsi="Arial" w:cs="Arial"/>
+                <w:b/>
+                <w:szCs w:val="22"/>
+              </w:rPr>
+              <w:t xml:space="preserve"> (hours)</w:t>
+            </w:r>
           </w:p>
         </w:tc>
         <w:tc>
           <w:tcPr>
             <w:tcW w:w="1339" w:type="dxa"/>
-            <w:tcBorders>
-              <w:top w:val="single" w:sz="18" w:space="0" w:color="auto"/>
-              <w:left w:val="single" w:sz="18" w:space="0" w:color="auto"/>
-              <w:bottom w:val="single" w:sz="18" w:space="0" w:color="auto"/>
-              <w:right w:val="single" w:sz="18" w:space="0" w:color="auto"/>
-            </w:tcBorders>
-          </w:tcPr>
-          <w:p>
-            <w:pPr>
+          </w:tcPr>
+          <w:p>
+            <w:pPr>
+              <w:jc w:val="center"/>
+              <w:cnfStyle w:val="000000100000" w:firstRow="0" w:lastRow="0" w:firstColumn="0" w:lastColumn="0" w:oddVBand="0" w:evenVBand="0" w:oddHBand="1" w:evenHBand="0" w:firstRowFirstColumn="0" w:firstRowLastColumn="0" w:lastRowFirstColumn="0" w:lastRowLastColumn="0"/>
               <w:rPr>
                 <w:rFonts w:ascii="Arial" w:hAnsi="Arial" w:cs="Arial"/>
                 <w:b/>
@@ -679,45 +675,52 @@
           </w:p>
           <w:p>
             <w:pPr>
-              <w:rPr>
-                <w:rFonts w:ascii="Arial" w:hAnsi="Arial" w:cs="Arial"/>
-                <w:b/>
-                <w:szCs w:val="22"/>
-              </w:rPr>
-            </w:pPr>
-            <w:proofErr w:type="spellStart"/>
-            <w:r>
-              <w:rPr>
-                <w:rFonts w:ascii="Arial" w:hAnsi="Arial" w:cs="Arial"/>
-                <w:b/>
-                <w:szCs w:val="22"/>
-              </w:rPr>
-              <w:t>Task</w:t>
-            </w:r>
-            <w:r>
-              <w:rPr>
-                <w:rFonts w:ascii="Arial" w:hAnsi="Arial" w:cs="Arial"/>
-                <w:b/>
-                <w:szCs w:val="22"/>
-              </w:rPr>
-              <w:t>Time</w:t>
-            </w:r>
-            <w:proofErr w:type="spellEnd"/>
+              <w:jc w:val="center"/>
+              <w:cnfStyle w:val="000000100000" w:firstRow="0" w:lastRow="0" w:firstColumn="0" w:lastColumn="0" w:oddVBand="0" w:evenVBand="0" w:oddHBand="1" w:evenHBand="0" w:firstRowFirstColumn="0" w:firstRowLastColumn="0" w:lastRowFirstColumn="0" w:lastRowLastColumn="0"/>
+              <w:rPr>
+                <w:rFonts w:ascii="Arial" w:hAnsi="Arial" w:cs="Arial"/>
+                <w:b/>
+                <w:szCs w:val="22"/>
+              </w:rPr>
+            </w:pPr>
+            <w:r>
+              <w:rPr>
+                <w:rFonts w:ascii="Arial" w:hAnsi="Arial" w:cs="Arial"/>
+                <w:b/>
+                <w:szCs w:val="22"/>
+              </w:rPr>
+              <w:t>Task Time</w:t>
+            </w:r>
+          </w:p>
+          <w:p>
+            <w:pPr>
+              <w:jc w:val="center"/>
+              <w:cnfStyle w:val="000000100000" w:firstRow="0" w:lastRow="0" w:firstColumn="0" w:lastColumn="0" w:oddVBand="0" w:evenVBand="0" w:oddHBand="1" w:evenHBand="0" w:firstRowFirstColumn="0" w:firstRowLastColumn="0" w:lastRowFirstColumn="0" w:lastRowLastColumn="0"/>
+              <w:rPr>
+                <w:rFonts w:ascii="Arial" w:hAnsi="Arial" w:cs="Arial"/>
+                <w:b/>
+                <w:szCs w:val="22"/>
+              </w:rPr>
+            </w:pPr>
+            <w:r>
+              <w:rPr>
+                <w:rFonts w:ascii="Arial" w:hAnsi="Arial" w:cs="Arial"/>
+                <w:b/>
+                <w:szCs w:val="22"/>
+              </w:rPr>
+              <w:t>(hours)</w:t>
+            </w:r>
           </w:p>
         </w:tc>
         <w:tc>
           <w:tcPr>
             <w:tcW w:w="3969" w:type="dxa"/>
             <w:gridSpan w:val="2"/>
-            <w:tcBorders>
-              <w:top w:val="single" w:sz="18" w:space="0" w:color="auto"/>
-              <w:left w:val="single" w:sz="18" w:space="0" w:color="auto"/>
-              <w:bottom w:val="single" w:sz="18" w:space="0" w:color="auto"/>
-              <w:right w:val="single" w:sz="18" w:space="0" w:color="auto"/>
-            </w:tcBorders>
-          </w:tcPr>
-          <w:p>
-            <w:pPr>
+          </w:tcPr>
+          <w:p>
+            <w:pPr>
+              <w:jc w:val="center"/>
+              <w:cnfStyle w:val="000000100000" w:firstRow="0" w:lastRow="0" w:firstColumn="0" w:lastColumn="0" w:oddVBand="0" w:evenVBand="0" w:oddHBand="1" w:evenHBand="0" w:firstRowFirstColumn="0" w:firstRowLastColumn="0" w:lastRowFirstColumn="0" w:lastRowLastColumn="0"/>
               <w:rPr>
                 <w:rFonts w:ascii="Arial" w:hAnsi="Arial" w:cs="Arial"/>
                 <w:b/>
@@ -743,6 +746,8 @@
           </w:p>
           <w:p>
             <w:pPr>
+              <w:jc w:val="center"/>
+              <w:cnfStyle w:val="000000100000" w:firstRow="0" w:lastRow="0" w:firstColumn="0" w:lastColumn="0" w:oddVBand="0" w:evenVBand="0" w:oddHBand="1" w:evenHBand="0" w:firstRowFirstColumn="0" w:firstRowLastColumn="0" w:lastRowFirstColumn="0" w:lastRowLastColumn="0"/>
               <w:rPr>
                 <w:rFonts w:ascii="Arial" w:hAnsi="Arial" w:cs="Arial"/>
                 <w:b/>
@@ -762,348 +767,1695 @@
         </w:tc>
       </w:tr>
       <w:tr>
-        <w:tc>
-          <w:tcPr>
+        <w:trPr>
+          <w:jc w:val="center"/>
+        </w:trPr>
+        <w:tc>
+          <w:tcPr>
+            <w:cnfStyle w:val="001000000000" w:firstRow="0" w:lastRow="0" w:firstColumn="1" w:lastColumn="0" w:oddVBand="0" w:evenVBand="0" w:oddHBand="0" w:evenHBand="0" w:firstRowFirstColumn="0" w:firstRowLastColumn="0" w:lastRowFirstColumn="0" w:lastRowLastColumn="0"/>
             <w:tcW w:w="817" w:type="dxa"/>
-            <w:tcBorders>
-              <w:top w:val="single" w:sz="18" w:space="0" w:color="auto"/>
-              <w:left w:val="nil"/>
-            </w:tcBorders>
-          </w:tcPr>
-          <w:p>
-            <w:r>
+          </w:tcPr>
+          <w:p>
+            <w:pPr>
+              <w:jc w:val="center"/>
+              <w:rPr>
+                <w:rFonts w:ascii="Arial" w:hAnsi="Arial" w:cs="Arial"/>
+                <w:b w:val="0"/>
+                <w:szCs w:val="22"/>
+              </w:rPr>
+            </w:pPr>
+            <w:r>
+              <w:rPr>
+                <w:rFonts w:ascii="Arial" w:hAnsi="Arial" w:cs="Arial"/>
+                <w:b w:val="0"/>
+                <w:szCs w:val="22"/>
+              </w:rPr>
               <w:t>1</w:t>
             </w:r>
           </w:p>
-          <w:p>
-            <w:r>
+        </w:tc>
+        <w:tc>
+          <w:tcPr>
+            <w:tcW w:w="5387" w:type="dxa"/>
+          </w:tcPr>
+          <w:p>
+            <w:pPr>
+              <w:cnfStyle w:val="000000000000" w:firstRow="0" w:lastRow="0" w:firstColumn="0" w:lastColumn="0" w:oddVBand="0" w:evenVBand="0" w:oddHBand="0" w:evenHBand="0" w:firstRowFirstColumn="0" w:firstRowLastColumn="0" w:lastRowFirstColumn="0" w:lastRowLastColumn="0"/>
+              <w:rPr>
+                <w:rFonts w:ascii="Arial" w:hAnsi="Arial" w:cs="Arial"/>
+                <w:szCs w:val="22"/>
+              </w:rPr>
+            </w:pPr>
+            <w:r>
+              <w:rPr>
+                <w:rFonts w:ascii="Arial" w:hAnsi="Arial" w:cs="Arial"/>
+                <w:szCs w:val="22"/>
+              </w:rPr>
+              <w:t>Discuss version control software</w:t>
+            </w:r>
+          </w:p>
+          <w:p>
+            <w:pPr>
+              <w:cnfStyle w:val="000000000000" w:firstRow="0" w:lastRow="0" w:firstColumn="0" w:lastColumn="0" w:oddVBand="0" w:evenVBand="0" w:oddHBand="0" w:evenHBand="0" w:firstRowFirstColumn="0" w:firstRowLastColumn="0" w:lastRowFirstColumn="0" w:lastRowLastColumn="0"/>
+              <w:rPr>
+                <w:rFonts w:ascii="Arial" w:hAnsi="Arial" w:cs="Arial"/>
+                <w:b/>
+                <w:szCs w:val="22"/>
+              </w:rPr>
+            </w:pPr>
+          </w:p>
+        </w:tc>
+        <w:tc>
+          <w:tcPr>
+            <w:tcW w:w="2409" w:type="dxa"/>
+          </w:tcPr>
+          <w:p>
+            <w:pPr>
+              <w:jc w:val="center"/>
+              <w:cnfStyle w:val="000000000000" w:firstRow="0" w:lastRow="0" w:firstColumn="0" w:lastColumn="0" w:oddVBand="0" w:evenVBand="0" w:oddHBand="0" w:evenHBand="0" w:firstRowFirstColumn="0" w:firstRowLastColumn="0" w:lastRowFirstColumn="0" w:lastRowLastColumn="0"/>
+              <w:rPr>
+                <w:rFonts w:ascii="Arial" w:hAnsi="Arial" w:cs="Arial"/>
+                <w:szCs w:val="22"/>
+              </w:rPr>
+            </w:pPr>
+            <w:r>
+              <w:rPr>
+                <w:rFonts w:ascii="Arial" w:hAnsi="Arial" w:cs="Arial"/>
+                <w:szCs w:val="22"/>
+              </w:rPr>
+              <w:t>All</w:t>
+            </w:r>
+          </w:p>
+        </w:tc>
+        <w:tc>
+          <w:tcPr>
+            <w:tcW w:w="1355" w:type="dxa"/>
+          </w:tcPr>
+          <w:p>
+            <w:pPr>
+              <w:jc w:val="center"/>
+              <w:cnfStyle w:val="000000000000" w:firstRow="0" w:lastRow="0" w:firstColumn="0" w:lastColumn="0" w:oddVBand="0" w:evenVBand="0" w:oddHBand="0" w:evenHBand="0" w:firstRowFirstColumn="0" w:firstRowLastColumn="0" w:lastRowFirstColumn="0" w:lastRowLastColumn="0"/>
+              <w:rPr>
+                <w:rFonts w:ascii="Arial" w:hAnsi="Arial" w:cs="Arial"/>
+                <w:szCs w:val="22"/>
+              </w:rPr>
+            </w:pPr>
+            <w:r>
+              <w:rPr>
+                <w:rFonts w:ascii="Arial" w:hAnsi="Arial" w:cs="Arial"/>
+                <w:szCs w:val="22"/>
+              </w:rPr>
+              <w:t>0.5</w:t>
+            </w:r>
+          </w:p>
+        </w:tc>
+        <w:tc>
+          <w:tcPr>
+            <w:tcW w:w="1339" w:type="dxa"/>
+          </w:tcPr>
+          <w:p>
+            <w:pPr>
+              <w:jc w:val="center"/>
+              <w:cnfStyle w:val="000000000000" w:firstRow="0" w:lastRow="0" w:firstColumn="0" w:lastColumn="0" w:oddVBand="0" w:evenVBand="0" w:oddHBand="0" w:evenHBand="0" w:firstRowFirstColumn="0" w:firstRowLastColumn="0" w:lastRowFirstColumn="0" w:lastRowLastColumn="0"/>
+              <w:rPr>
+                <w:rFonts w:ascii="Arial" w:hAnsi="Arial" w:cs="Arial"/>
+                <w:szCs w:val="22"/>
+              </w:rPr>
+            </w:pPr>
+            <w:r>
+              <w:rPr>
+                <w:rFonts w:ascii="Arial" w:hAnsi="Arial" w:cs="Arial"/>
+                <w:szCs w:val="22"/>
+              </w:rPr>
+              <w:t>0.5</w:t>
+            </w:r>
+          </w:p>
+        </w:tc>
+        <w:tc>
+          <w:tcPr>
+            <w:tcW w:w="3969" w:type="dxa"/>
+            <w:gridSpan w:val="2"/>
+          </w:tcPr>
+          <w:p>
+            <w:pPr>
+              <w:cnfStyle w:val="000000000000" w:firstRow="0" w:lastRow="0" w:firstColumn="0" w:lastColumn="0" w:oddVBand="0" w:evenVBand="0" w:oddHBand="0" w:evenHBand="0" w:firstRowFirstColumn="0" w:firstRowLastColumn="0" w:lastRowFirstColumn="0" w:lastRowLastColumn="0"/>
+              <w:rPr>
+                <w:rFonts w:ascii="Arial" w:hAnsi="Arial" w:cs="Arial"/>
+                <w:szCs w:val="22"/>
+              </w:rPr>
+            </w:pPr>
+            <w:r>
+              <w:rPr>
+                <w:rFonts w:ascii="Arial" w:hAnsi="Arial" w:cs="Arial"/>
+                <w:szCs w:val="22"/>
+              </w:rPr>
+              <w:t>Completed</w:t>
+            </w:r>
+          </w:p>
+        </w:tc>
+      </w:tr>
+      <w:tr>
+        <w:trPr>
+          <w:cnfStyle w:val="000000100000" w:firstRow="0" w:lastRow="0" w:firstColumn="0" w:lastColumn="0" w:oddVBand="0" w:evenVBand="0" w:oddHBand="1" w:evenHBand="0" w:firstRowFirstColumn="0" w:firstRowLastColumn="0" w:lastRowFirstColumn="0" w:lastRowLastColumn="0"/>
+          <w:jc w:val="center"/>
+        </w:trPr>
+        <w:tc>
+          <w:tcPr>
+            <w:cnfStyle w:val="001000000000" w:firstRow="0" w:lastRow="0" w:firstColumn="1" w:lastColumn="0" w:oddVBand="0" w:evenVBand="0" w:oddHBand="0" w:evenHBand="0" w:firstRowFirstColumn="0" w:firstRowLastColumn="0" w:lastRowFirstColumn="0" w:lastRowLastColumn="0"/>
+            <w:tcW w:w="817" w:type="dxa"/>
+          </w:tcPr>
+          <w:p>
+            <w:pPr>
+              <w:jc w:val="center"/>
+              <w:rPr>
+                <w:rFonts w:ascii="Arial" w:hAnsi="Arial" w:cs="Arial"/>
+                <w:b w:val="0"/>
+                <w:szCs w:val="22"/>
+              </w:rPr>
+            </w:pPr>
+            <w:r>
+              <w:rPr>
+                <w:rFonts w:ascii="Arial" w:hAnsi="Arial" w:cs="Arial"/>
+                <w:b w:val="0"/>
+                <w:szCs w:val="22"/>
+              </w:rPr>
               <w:t>2</w:t>
             </w:r>
           </w:p>
-          <w:p>
-            <w:r>
+        </w:tc>
+        <w:tc>
+          <w:tcPr>
+            <w:tcW w:w="5387" w:type="dxa"/>
+          </w:tcPr>
+          <w:p>
+            <w:pPr>
+              <w:cnfStyle w:val="000000100000" w:firstRow="0" w:lastRow="0" w:firstColumn="0" w:lastColumn="0" w:oddVBand="0" w:evenVBand="0" w:oddHBand="1" w:evenHBand="0" w:firstRowFirstColumn="0" w:firstRowLastColumn="0" w:lastRowFirstColumn="0" w:lastRowLastColumn="0"/>
+              <w:rPr>
+                <w:rFonts w:ascii="Arial" w:hAnsi="Arial" w:cs="Arial"/>
+                <w:szCs w:val="22"/>
+              </w:rPr>
+            </w:pPr>
+            <w:r>
+              <w:rPr>
+                <w:rFonts w:ascii="Arial" w:hAnsi="Arial" w:cs="Arial"/>
+                <w:szCs w:val="22"/>
+              </w:rPr>
+              <w:t>Set up version control</w:t>
+            </w:r>
+          </w:p>
+          <w:p>
+            <w:pPr>
+              <w:cnfStyle w:val="000000100000" w:firstRow="0" w:lastRow="0" w:firstColumn="0" w:lastColumn="0" w:oddVBand="0" w:evenVBand="0" w:oddHBand="1" w:evenHBand="0" w:firstRowFirstColumn="0" w:firstRowLastColumn="0" w:lastRowFirstColumn="0" w:lastRowLastColumn="0"/>
+              <w:rPr>
+                <w:rFonts w:ascii="Arial" w:hAnsi="Arial" w:cs="Arial"/>
+                <w:b/>
+                <w:szCs w:val="22"/>
+              </w:rPr>
+            </w:pPr>
+          </w:p>
+        </w:tc>
+        <w:tc>
+          <w:tcPr>
+            <w:tcW w:w="2409" w:type="dxa"/>
+          </w:tcPr>
+          <w:p>
+            <w:pPr>
+              <w:jc w:val="center"/>
+              <w:cnfStyle w:val="000000100000" w:firstRow="0" w:lastRow="0" w:firstColumn="0" w:lastColumn="0" w:oddVBand="0" w:evenVBand="0" w:oddHBand="1" w:evenHBand="0" w:firstRowFirstColumn="0" w:firstRowLastColumn="0" w:lastRowFirstColumn="0" w:lastRowLastColumn="0"/>
+              <w:rPr>
+                <w:rFonts w:ascii="Arial" w:hAnsi="Arial" w:cs="Arial"/>
+                <w:szCs w:val="22"/>
+              </w:rPr>
+            </w:pPr>
+            <w:r>
+              <w:rPr>
+                <w:rFonts w:ascii="Arial" w:hAnsi="Arial" w:cs="Arial"/>
+                <w:szCs w:val="22"/>
+              </w:rPr>
+              <w:t>Aston</w:t>
+            </w:r>
+          </w:p>
+        </w:tc>
+        <w:tc>
+          <w:tcPr>
+            <w:tcW w:w="1355" w:type="dxa"/>
+          </w:tcPr>
+          <w:p>
+            <w:pPr>
+              <w:jc w:val="center"/>
+              <w:cnfStyle w:val="000000100000" w:firstRow="0" w:lastRow="0" w:firstColumn="0" w:lastColumn="0" w:oddVBand="0" w:evenVBand="0" w:oddHBand="1" w:evenHBand="0" w:firstRowFirstColumn="0" w:firstRowLastColumn="0" w:lastRowFirstColumn="0" w:lastRowLastColumn="0"/>
+              <w:rPr>
+                <w:rFonts w:ascii="Arial" w:hAnsi="Arial" w:cs="Arial"/>
+                <w:szCs w:val="22"/>
+              </w:rPr>
+            </w:pPr>
+            <w:r>
+              <w:rPr>
+                <w:rFonts w:ascii="Arial" w:hAnsi="Arial" w:cs="Arial"/>
+                <w:szCs w:val="22"/>
+              </w:rPr>
+              <w:t>1</w:t>
+            </w:r>
+          </w:p>
+        </w:tc>
+        <w:tc>
+          <w:tcPr>
+            <w:tcW w:w="1339" w:type="dxa"/>
+          </w:tcPr>
+          <w:p>
+            <w:pPr>
+              <w:jc w:val="center"/>
+              <w:cnfStyle w:val="000000100000" w:firstRow="0" w:lastRow="0" w:firstColumn="0" w:lastColumn="0" w:oddVBand="0" w:evenVBand="0" w:oddHBand="1" w:evenHBand="0" w:firstRowFirstColumn="0" w:firstRowLastColumn="0" w:lastRowFirstColumn="0" w:lastRowLastColumn="0"/>
+              <w:rPr>
+                <w:rFonts w:ascii="Arial" w:hAnsi="Arial" w:cs="Arial"/>
+                <w:szCs w:val="22"/>
+              </w:rPr>
+            </w:pPr>
+            <w:r>
+              <w:rPr>
+                <w:rFonts w:ascii="Arial" w:hAnsi="Arial" w:cs="Arial"/>
+                <w:szCs w:val="22"/>
+              </w:rPr>
+              <w:t>1</w:t>
+            </w:r>
+          </w:p>
+        </w:tc>
+        <w:tc>
+          <w:tcPr>
+            <w:tcW w:w="3969" w:type="dxa"/>
+            <w:gridSpan w:val="2"/>
+          </w:tcPr>
+          <w:p>
+            <w:pPr>
+              <w:cnfStyle w:val="000000100000" w:firstRow="0" w:lastRow="0" w:firstColumn="0" w:lastColumn="0" w:oddVBand="0" w:evenVBand="0" w:oddHBand="1" w:evenHBand="0" w:firstRowFirstColumn="0" w:firstRowLastColumn="0" w:lastRowFirstColumn="0" w:lastRowLastColumn="0"/>
+              <w:rPr>
+                <w:rFonts w:ascii="Arial" w:hAnsi="Arial" w:cs="Arial"/>
+                <w:szCs w:val="22"/>
+              </w:rPr>
+            </w:pPr>
+            <w:r>
+              <w:rPr>
+                <w:rFonts w:ascii="Arial" w:hAnsi="Arial" w:cs="Arial"/>
+                <w:szCs w:val="22"/>
+              </w:rPr>
+              <w:t>Completed, used GitHub for versioning. Waiting for Gwyneth to accept.</w:t>
+            </w:r>
+          </w:p>
+        </w:tc>
+      </w:tr>
+      <w:tr>
+        <w:trPr>
+          <w:jc w:val="center"/>
+        </w:trPr>
+        <w:tc>
+          <w:tcPr>
+            <w:cnfStyle w:val="001000000000" w:firstRow="0" w:lastRow="0" w:firstColumn="1" w:lastColumn="0" w:oddVBand="0" w:evenVBand="0" w:oddHBand="0" w:evenHBand="0" w:firstRowFirstColumn="0" w:firstRowLastColumn="0" w:lastRowFirstColumn="0" w:lastRowLastColumn="0"/>
+            <w:tcW w:w="817" w:type="dxa"/>
+          </w:tcPr>
+          <w:p>
+            <w:pPr>
+              <w:jc w:val="center"/>
+              <w:rPr>
+                <w:rFonts w:ascii="Arial" w:hAnsi="Arial" w:cs="Arial"/>
+                <w:b w:val="0"/>
+                <w:szCs w:val="22"/>
+              </w:rPr>
+            </w:pPr>
+            <w:r>
+              <w:rPr>
+                <w:rFonts w:ascii="Arial" w:hAnsi="Arial" w:cs="Arial"/>
+                <w:b w:val="0"/>
+                <w:szCs w:val="22"/>
+              </w:rPr>
               <w:t>3</w:t>
             </w:r>
           </w:p>
-          <w:p>
-            <w:r>
+        </w:tc>
+        <w:tc>
+          <w:tcPr>
+            <w:tcW w:w="5387" w:type="dxa"/>
+          </w:tcPr>
+          <w:p>
+            <w:pPr>
+              <w:cnfStyle w:val="000000000000" w:firstRow="0" w:lastRow="0" w:firstColumn="0" w:lastColumn="0" w:oddVBand="0" w:evenVBand="0" w:oddHBand="0" w:evenHBand="0" w:firstRowFirstColumn="0" w:firstRowLastColumn="0" w:lastRowFirstColumn="0" w:lastRowLastColumn="0"/>
+              <w:rPr>
+                <w:rFonts w:ascii="Arial" w:hAnsi="Arial" w:cs="Arial"/>
+                <w:szCs w:val="22"/>
+              </w:rPr>
+            </w:pPr>
+            <w:r>
+              <w:rPr>
+                <w:rFonts w:ascii="Arial" w:hAnsi="Arial" w:cs="Arial"/>
+                <w:szCs w:val="22"/>
+              </w:rPr>
+              <w:t>Read and discuss documentation (user stories)</w:t>
+            </w:r>
+          </w:p>
+          <w:p>
+            <w:pPr>
+              <w:cnfStyle w:val="000000000000" w:firstRow="0" w:lastRow="0" w:firstColumn="0" w:lastColumn="0" w:oddVBand="0" w:evenVBand="0" w:oddHBand="0" w:evenHBand="0" w:firstRowFirstColumn="0" w:firstRowLastColumn="0" w:lastRowFirstColumn="0" w:lastRowLastColumn="0"/>
+              <w:rPr>
+                <w:rFonts w:ascii="Arial" w:hAnsi="Arial" w:cs="Arial"/>
+                <w:b/>
+                <w:szCs w:val="22"/>
+              </w:rPr>
+            </w:pPr>
+          </w:p>
+        </w:tc>
+        <w:tc>
+          <w:tcPr>
+            <w:tcW w:w="2409" w:type="dxa"/>
+          </w:tcPr>
+          <w:p>
+            <w:pPr>
+              <w:jc w:val="center"/>
+              <w:cnfStyle w:val="000000000000" w:firstRow="0" w:lastRow="0" w:firstColumn="0" w:lastColumn="0" w:oddVBand="0" w:evenVBand="0" w:oddHBand="0" w:evenHBand="0" w:firstRowFirstColumn="0" w:firstRowLastColumn="0" w:lastRowFirstColumn="0" w:lastRowLastColumn="0"/>
+              <w:rPr>
+                <w:rFonts w:ascii="Arial" w:hAnsi="Arial" w:cs="Arial"/>
+                <w:szCs w:val="22"/>
+              </w:rPr>
+            </w:pPr>
+            <w:r>
+              <w:rPr>
+                <w:rFonts w:ascii="Arial" w:hAnsi="Arial" w:cs="Arial"/>
+                <w:szCs w:val="22"/>
+              </w:rPr>
+              <w:t>All</w:t>
+            </w:r>
+          </w:p>
+        </w:tc>
+        <w:tc>
+          <w:tcPr>
+            <w:tcW w:w="1355" w:type="dxa"/>
+          </w:tcPr>
+          <w:p>
+            <w:pPr>
+              <w:jc w:val="center"/>
+              <w:cnfStyle w:val="000000000000" w:firstRow="0" w:lastRow="0" w:firstColumn="0" w:lastColumn="0" w:oddVBand="0" w:evenVBand="0" w:oddHBand="0" w:evenHBand="0" w:firstRowFirstColumn="0" w:firstRowLastColumn="0" w:lastRowFirstColumn="0" w:lastRowLastColumn="0"/>
+              <w:rPr>
+                <w:rFonts w:ascii="Arial" w:hAnsi="Arial" w:cs="Arial"/>
+                <w:szCs w:val="22"/>
+              </w:rPr>
+            </w:pPr>
+            <w:r>
+              <w:rPr>
+                <w:rFonts w:ascii="Arial" w:hAnsi="Arial" w:cs="Arial"/>
+                <w:szCs w:val="22"/>
+              </w:rPr>
+              <w:t>0.5</w:t>
+            </w:r>
+          </w:p>
+        </w:tc>
+        <w:tc>
+          <w:tcPr>
+            <w:tcW w:w="1339" w:type="dxa"/>
+          </w:tcPr>
+          <w:p>
+            <w:pPr>
+              <w:jc w:val="center"/>
+              <w:cnfStyle w:val="000000000000" w:firstRow="0" w:lastRow="0" w:firstColumn="0" w:lastColumn="0" w:oddVBand="0" w:evenVBand="0" w:oddHBand="0" w:evenHBand="0" w:firstRowFirstColumn="0" w:firstRowLastColumn="0" w:lastRowFirstColumn="0" w:lastRowLastColumn="0"/>
+              <w:rPr>
+                <w:rFonts w:ascii="Arial" w:hAnsi="Arial" w:cs="Arial"/>
+                <w:szCs w:val="22"/>
+              </w:rPr>
+            </w:pPr>
+            <w:r>
+              <w:rPr>
+                <w:rFonts w:ascii="Arial" w:hAnsi="Arial" w:cs="Arial"/>
+                <w:szCs w:val="22"/>
+              </w:rPr>
+              <w:t>0.5</w:t>
+            </w:r>
+          </w:p>
+        </w:tc>
+        <w:tc>
+          <w:tcPr>
+            <w:tcW w:w="3969" w:type="dxa"/>
+            <w:gridSpan w:val="2"/>
+          </w:tcPr>
+          <w:p>
+            <w:pPr>
+              <w:cnfStyle w:val="000000000000" w:firstRow="0" w:lastRow="0" w:firstColumn="0" w:lastColumn="0" w:oddVBand="0" w:evenVBand="0" w:oddHBand="0" w:evenHBand="0" w:firstRowFirstColumn="0" w:firstRowLastColumn="0" w:lastRowFirstColumn="0" w:lastRowLastColumn="0"/>
+              <w:rPr>
+                <w:rFonts w:ascii="Arial" w:hAnsi="Arial" w:cs="Arial"/>
+                <w:szCs w:val="22"/>
+              </w:rPr>
+            </w:pPr>
+            <w:r>
+              <w:rPr>
+                <w:rFonts w:ascii="Arial" w:hAnsi="Arial" w:cs="Arial"/>
+                <w:szCs w:val="22"/>
+              </w:rPr>
+              <w:t>Completed</w:t>
+            </w:r>
+          </w:p>
+        </w:tc>
+      </w:tr>
+      <w:tr>
+        <w:trPr>
+          <w:cnfStyle w:val="000000100000" w:firstRow="0" w:lastRow="0" w:firstColumn="0" w:lastColumn="0" w:oddVBand="0" w:evenVBand="0" w:oddHBand="1" w:evenHBand="0" w:firstRowFirstColumn="0" w:firstRowLastColumn="0" w:lastRowFirstColumn="0" w:lastRowLastColumn="0"/>
+          <w:jc w:val="center"/>
+        </w:trPr>
+        <w:tc>
+          <w:tcPr>
+            <w:cnfStyle w:val="001000000000" w:firstRow="0" w:lastRow="0" w:firstColumn="1" w:lastColumn="0" w:oddVBand="0" w:evenVBand="0" w:oddHBand="0" w:evenHBand="0" w:firstRowFirstColumn="0" w:firstRowLastColumn="0" w:lastRowFirstColumn="0" w:lastRowLastColumn="0"/>
+            <w:tcW w:w="817" w:type="dxa"/>
+          </w:tcPr>
+          <w:p>
+            <w:pPr>
+              <w:jc w:val="center"/>
+              <w:rPr>
+                <w:rFonts w:ascii="Arial" w:hAnsi="Arial" w:cs="Arial"/>
+                <w:b w:val="0"/>
+                <w:szCs w:val="22"/>
+              </w:rPr>
+            </w:pPr>
+            <w:r>
+              <w:rPr>
+                <w:rFonts w:ascii="Arial" w:hAnsi="Arial" w:cs="Arial"/>
+                <w:b w:val="0"/>
+                <w:szCs w:val="22"/>
+              </w:rPr>
               <w:t>4</w:t>
             </w:r>
           </w:p>
-          <w:p>
-            <w:r>
+        </w:tc>
+        <w:tc>
+          <w:tcPr>
+            <w:tcW w:w="5387" w:type="dxa"/>
+          </w:tcPr>
+          <w:p>
+            <w:pPr>
+              <w:cnfStyle w:val="000000100000" w:firstRow="0" w:lastRow="0" w:firstColumn="0" w:lastColumn="0" w:oddVBand="0" w:evenVBand="0" w:oddHBand="1" w:evenHBand="0" w:firstRowFirstColumn="0" w:firstRowLastColumn="0" w:lastRowFirstColumn="0" w:lastRowLastColumn="0"/>
+              <w:rPr>
+                <w:rFonts w:ascii="Arial" w:hAnsi="Arial" w:cs="Arial"/>
+                <w:szCs w:val="22"/>
+              </w:rPr>
+            </w:pPr>
+            <w:r>
+              <w:rPr>
+                <w:rFonts w:ascii="Arial" w:hAnsi="Arial" w:cs="Arial"/>
+                <w:szCs w:val="22"/>
+              </w:rPr>
+              <w:t>Create a project plan</w:t>
+            </w:r>
+          </w:p>
+          <w:p>
+            <w:pPr>
+              <w:cnfStyle w:val="000000100000" w:firstRow="0" w:lastRow="0" w:firstColumn="0" w:lastColumn="0" w:oddVBand="0" w:evenVBand="0" w:oddHBand="1" w:evenHBand="0" w:firstRowFirstColumn="0" w:firstRowLastColumn="0" w:lastRowFirstColumn="0" w:lastRowLastColumn="0"/>
+              <w:rPr>
+                <w:rFonts w:ascii="Arial" w:hAnsi="Arial" w:cs="Arial"/>
+                <w:b/>
+                <w:szCs w:val="22"/>
+              </w:rPr>
+            </w:pPr>
+          </w:p>
+        </w:tc>
+        <w:tc>
+          <w:tcPr>
+            <w:tcW w:w="2409" w:type="dxa"/>
+          </w:tcPr>
+          <w:p>
+            <w:pPr>
+              <w:jc w:val="center"/>
+              <w:cnfStyle w:val="000000100000" w:firstRow="0" w:lastRow="0" w:firstColumn="0" w:lastColumn="0" w:oddVBand="0" w:evenVBand="0" w:oddHBand="1" w:evenHBand="0" w:firstRowFirstColumn="0" w:firstRowLastColumn="0" w:lastRowFirstColumn="0" w:lastRowLastColumn="0"/>
+              <w:rPr>
+                <w:rFonts w:ascii="Arial" w:hAnsi="Arial" w:cs="Arial"/>
+                <w:szCs w:val="22"/>
+              </w:rPr>
+            </w:pPr>
+            <w:r>
+              <w:rPr>
+                <w:rFonts w:ascii="Arial" w:hAnsi="Arial" w:cs="Arial"/>
+                <w:szCs w:val="22"/>
+              </w:rPr>
+              <w:t>Josh</w:t>
+            </w:r>
+          </w:p>
+        </w:tc>
+        <w:tc>
+          <w:tcPr>
+            <w:tcW w:w="1355" w:type="dxa"/>
+          </w:tcPr>
+          <w:p>
+            <w:pPr>
+              <w:jc w:val="center"/>
+              <w:cnfStyle w:val="000000100000" w:firstRow="0" w:lastRow="0" w:firstColumn="0" w:lastColumn="0" w:oddVBand="0" w:evenVBand="0" w:oddHBand="1" w:evenHBand="0" w:firstRowFirstColumn="0" w:firstRowLastColumn="0" w:lastRowFirstColumn="0" w:lastRowLastColumn="0"/>
+              <w:rPr>
+                <w:rFonts w:ascii="Arial" w:hAnsi="Arial" w:cs="Arial"/>
+                <w:szCs w:val="22"/>
+              </w:rPr>
+            </w:pPr>
+            <w:r>
+              <w:rPr>
+                <w:rFonts w:ascii="Arial" w:hAnsi="Arial" w:cs="Arial"/>
+                <w:szCs w:val="22"/>
+              </w:rPr>
+              <w:t>1</w:t>
+            </w:r>
+          </w:p>
+        </w:tc>
+        <w:tc>
+          <w:tcPr>
+            <w:tcW w:w="1339" w:type="dxa"/>
+          </w:tcPr>
+          <w:p>
+            <w:pPr>
+              <w:jc w:val="center"/>
+              <w:cnfStyle w:val="000000100000" w:firstRow="0" w:lastRow="0" w:firstColumn="0" w:lastColumn="0" w:oddVBand="0" w:evenVBand="0" w:oddHBand="1" w:evenHBand="0" w:firstRowFirstColumn="0" w:firstRowLastColumn="0" w:lastRowFirstColumn="0" w:lastRowLastColumn="0"/>
+              <w:rPr>
+                <w:rFonts w:ascii="Arial" w:hAnsi="Arial" w:cs="Arial"/>
+                <w:szCs w:val="22"/>
+              </w:rPr>
+            </w:pPr>
+            <w:r>
+              <w:rPr>
+                <w:rFonts w:ascii="Arial" w:hAnsi="Arial" w:cs="Arial"/>
+                <w:szCs w:val="22"/>
+              </w:rPr>
+              <w:t>1</w:t>
+            </w:r>
+          </w:p>
+        </w:tc>
+        <w:tc>
+          <w:tcPr>
+            <w:tcW w:w="3969" w:type="dxa"/>
+            <w:gridSpan w:val="2"/>
+          </w:tcPr>
+          <w:p>
+            <w:pPr>
+              <w:cnfStyle w:val="000000100000" w:firstRow="0" w:lastRow="0" w:firstColumn="0" w:lastColumn="0" w:oddVBand="0" w:evenVBand="0" w:oddHBand="1" w:evenHBand="0" w:firstRowFirstColumn="0" w:firstRowLastColumn="0" w:lastRowFirstColumn="0" w:lastRowLastColumn="0"/>
+              <w:rPr>
+                <w:rFonts w:ascii="Arial" w:hAnsi="Arial" w:cs="Arial"/>
+                <w:szCs w:val="22"/>
+              </w:rPr>
+            </w:pPr>
+            <w:r>
+              <w:rPr>
+                <w:rFonts w:ascii="Arial" w:hAnsi="Arial" w:cs="Arial"/>
+                <w:szCs w:val="22"/>
+              </w:rPr>
+              <w:t>Completed</w:t>
+            </w:r>
+          </w:p>
+        </w:tc>
+      </w:tr>
+      <w:tr>
+        <w:trPr>
+          <w:jc w:val="center"/>
+        </w:trPr>
+        <w:tc>
+          <w:tcPr>
+            <w:cnfStyle w:val="001000000000" w:firstRow="0" w:lastRow="0" w:firstColumn="1" w:lastColumn="0" w:oddVBand="0" w:evenVBand="0" w:oddHBand="0" w:evenHBand="0" w:firstRowFirstColumn="0" w:firstRowLastColumn="0" w:lastRowFirstColumn="0" w:lastRowLastColumn="0"/>
+            <w:tcW w:w="817" w:type="dxa"/>
+          </w:tcPr>
+          <w:p>
+            <w:pPr>
+              <w:jc w:val="center"/>
+              <w:rPr>
+                <w:rFonts w:ascii="Arial" w:hAnsi="Arial" w:cs="Arial"/>
+                <w:b w:val="0"/>
+                <w:szCs w:val="22"/>
+              </w:rPr>
+            </w:pPr>
+            <w:r>
+              <w:rPr>
+                <w:rFonts w:ascii="Arial" w:hAnsi="Arial" w:cs="Arial"/>
+                <w:b w:val="0"/>
+                <w:szCs w:val="22"/>
+              </w:rPr>
               <w:t>5</w:t>
             </w:r>
           </w:p>
-          <w:p>
-            <w:r>
+        </w:tc>
+        <w:tc>
+          <w:tcPr>
+            <w:tcW w:w="5387" w:type="dxa"/>
+          </w:tcPr>
+          <w:p>
+            <w:pPr>
+              <w:cnfStyle w:val="000000000000" w:firstRow="0" w:lastRow="0" w:firstColumn="0" w:lastColumn="0" w:oddVBand="0" w:evenVBand="0" w:oddHBand="0" w:evenHBand="0" w:firstRowFirstColumn="0" w:firstRowLastColumn="0" w:lastRowFirstColumn="0" w:lastRowLastColumn="0"/>
+              <w:rPr>
+                <w:rFonts w:ascii="Arial" w:hAnsi="Arial" w:cs="Arial"/>
+                <w:szCs w:val="22"/>
+              </w:rPr>
+            </w:pPr>
+            <w:r>
+              <w:rPr>
+                <w:rFonts w:ascii="Arial" w:hAnsi="Arial" w:cs="Arial"/>
+                <w:szCs w:val="22"/>
+              </w:rPr>
+              <w:t>Create a Data Model (ER Diagram)</w:t>
+            </w:r>
+          </w:p>
+          <w:p>
+            <w:pPr>
+              <w:cnfStyle w:val="000000000000" w:firstRow="0" w:lastRow="0" w:firstColumn="0" w:lastColumn="0" w:oddVBand="0" w:evenVBand="0" w:oddHBand="0" w:evenHBand="0" w:firstRowFirstColumn="0" w:firstRowLastColumn="0" w:lastRowFirstColumn="0" w:lastRowLastColumn="0"/>
+              <w:rPr>
+                <w:rFonts w:ascii="Arial" w:hAnsi="Arial" w:cs="Arial"/>
+                <w:b/>
+                <w:szCs w:val="22"/>
+              </w:rPr>
+            </w:pPr>
+          </w:p>
+        </w:tc>
+        <w:tc>
+          <w:tcPr>
+            <w:tcW w:w="2409" w:type="dxa"/>
+          </w:tcPr>
+          <w:p>
+            <w:pPr>
+              <w:jc w:val="center"/>
+              <w:cnfStyle w:val="000000000000" w:firstRow="0" w:lastRow="0" w:firstColumn="0" w:lastColumn="0" w:oddVBand="0" w:evenVBand="0" w:oddHBand="0" w:evenHBand="0" w:firstRowFirstColumn="0" w:firstRowLastColumn="0" w:lastRowFirstColumn="0" w:lastRowLastColumn="0"/>
+              <w:rPr>
+                <w:rFonts w:ascii="Arial" w:hAnsi="Arial" w:cs="Arial"/>
+                <w:szCs w:val="22"/>
+              </w:rPr>
+            </w:pPr>
+            <w:r>
+              <w:rPr>
+                <w:rFonts w:ascii="Arial" w:hAnsi="Arial" w:cs="Arial"/>
+                <w:szCs w:val="22"/>
+              </w:rPr>
+              <w:t>Aston</w:t>
+            </w:r>
+          </w:p>
+        </w:tc>
+        <w:tc>
+          <w:tcPr>
+            <w:tcW w:w="1355" w:type="dxa"/>
+          </w:tcPr>
+          <w:p>
+            <w:pPr>
+              <w:jc w:val="center"/>
+              <w:cnfStyle w:val="000000000000" w:firstRow="0" w:lastRow="0" w:firstColumn="0" w:lastColumn="0" w:oddVBand="0" w:evenVBand="0" w:oddHBand="0" w:evenHBand="0" w:firstRowFirstColumn="0" w:firstRowLastColumn="0" w:lastRowFirstColumn="0" w:lastRowLastColumn="0"/>
+              <w:rPr>
+                <w:rFonts w:ascii="Arial" w:hAnsi="Arial" w:cs="Arial"/>
+                <w:szCs w:val="22"/>
+              </w:rPr>
+            </w:pPr>
+            <w:r>
+              <w:rPr>
+                <w:rFonts w:ascii="Arial" w:hAnsi="Arial" w:cs="Arial"/>
+                <w:szCs w:val="22"/>
+              </w:rPr>
+              <w:t>1</w:t>
+            </w:r>
+          </w:p>
+        </w:tc>
+        <w:tc>
+          <w:tcPr>
+            <w:tcW w:w="1339" w:type="dxa"/>
+          </w:tcPr>
+          <w:p>
+            <w:pPr>
+              <w:jc w:val="center"/>
+              <w:cnfStyle w:val="000000000000" w:firstRow="0" w:lastRow="0" w:firstColumn="0" w:lastColumn="0" w:oddVBand="0" w:evenVBand="0" w:oddHBand="0" w:evenHBand="0" w:firstRowFirstColumn="0" w:firstRowLastColumn="0" w:lastRowFirstColumn="0" w:lastRowLastColumn="0"/>
+              <w:rPr>
+                <w:rFonts w:ascii="Arial" w:hAnsi="Arial" w:cs="Arial"/>
+                <w:szCs w:val="22"/>
+              </w:rPr>
+            </w:pPr>
+            <w:r>
+              <w:rPr>
+                <w:rFonts w:ascii="Arial" w:hAnsi="Arial" w:cs="Arial"/>
+                <w:szCs w:val="22"/>
+              </w:rPr>
+              <w:t>2</w:t>
+            </w:r>
+          </w:p>
+        </w:tc>
+        <w:tc>
+          <w:tcPr>
+            <w:tcW w:w="3969" w:type="dxa"/>
+            <w:gridSpan w:val="2"/>
+          </w:tcPr>
+          <w:p>
+            <w:pPr>
+              <w:cnfStyle w:val="000000000000" w:firstRow="0" w:lastRow="0" w:firstColumn="0" w:lastColumn="0" w:oddVBand="0" w:evenVBand="0" w:oddHBand="0" w:evenHBand="0" w:firstRowFirstColumn="0" w:firstRowLastColumn="0" w:lastRowFirstColumn="0" w:lastRowLastColumn="0"/>
+              <w:rPr>
+                <w:rFonts w:ascii="Arial" w:hAnsi="Arial" w:cs="Arial"/>
+                <w:szCs w:val="22"/>
+              </w:rPr>
+            </w:pPr>
+            <w:r>
+              <w:rPr>
+                <w:rFonts w:ascii="Arial" w:hAnsi="Arial" w:cs="Arial"/>
+                <w:szCs w:val="22"/>
+              </w:rPr>
+              <w:t>Completed for now but subject to change.</w:t>
+            </w:r>
+          </w:p>
+        </w:tc>
+      </w:tr>
+      <w:tr>
+        <w:trPr>
+          <w:cnfStyle w:val="000000100000" w:firstRow="0" w:lastRow="0" w:firstColumn="0" w:lastColumn="0" w:oddVBand="0" w:evenVBand="0" w:oddHBand="1" w:evenHBand="0" w:firstRowFirstColumn="0" w:firstRowLastColumn="0" w:lastRowFirstColumn="0" w:lastRowLastColumn="0"/>
+          <w:jc w:val="center"/>
+        </w:trPr>
+        <w:tc>
+          <w:tcPr>
+            <w:cnfStyle w:val="001000000000" w:firstRow="0" w:lastRow="0" w:firstColumn="1" w:lastColumn="0" w:oddVBand="0" w:evenVBand="0" w:oddHBand="0" w:evenHBand="0" w:firstRowFirstColumn="0" w:firstRowLastColumn="0" w:lastRowFirstColumn="0" w:lastRowLastColumn="0"/>
+            <w:tcW w:w="817" w:type="dxa"/>
+          </w:tcPr>
+          <w:p>
+            <w:pPr>
+              <w:jc w:val="center"/>
+              <w:rPr>
+                <w:rFonts w:ascii="Arial" w:hAnsi="Arial" w:cs="Arial"/>
+                <w:b w:val="0"/>
+                <w:szCs w:val="22"/>
+              </w:rPr>
+            </w:pPr>
+            <w:r>
+              <w:rPr>
+                <w:rFonts w:ascii="Arial" w:hAnsi="Arial" w:cs="Arial"/>
+                <w:b w:val="0"/>
+                <w:szCs w:val="22"/>
+              </w:rPr>
               <w:t>6</w:t>
             </w:r>
           </w:p>
-          <w:p>
-            <w:r>
+        </w:tc>
+        <w:tc>
+          <w:tcPr>
+            <w:tcW w:w="5387" w:type="dxa"/>
+          </w:tcPr>
+          <w:p>
+            <w:pPr>
+              <w:cnfStyle w:val="000000100000" w:firstRow="0" w:lastRow="0" w:firstColumn="0" w:lastColumn="0" w:oddVBand="0" w:evenVBand="0" w:oddHBand="1" w:evenHBand="0" w:firstRowFirstColumn="0" w:firstRowLastColumn="0" w:lastRowFirstColumn="0" w:lastRowLastColumn="0"/>
+              <w:rPr>
+                <w:rFonts w:ascii="Arial" w:hAnsi="Arial" w:cs="Arial"/>
+                <w:szCs w:val="22"/>
+              </w:rPr>
+            </w:pPr>
+            <w:r>
+              <w:rPr>
+                <w:rFonts w:ascii="Arial" w:hAnsi="Arial" w:cs="Arial"/>
+                <w:szCs w:val="22"/>
+              </w:rPr>
+              <w:t>Edit database using MySQL and tools</w:t>
+            </w:r>
+          </w:p>
+          <w:p>
+            <w:pPr>
+              <w:cnfStyle w:val="000000100000" w:firstRow="0" w:lastRow="0" w:firstColumn="0" w:lastColumn="0" w:oddVBand="0" w:evenVBand="0" w:oddHBand="1" w:evenHBand="0" w:firstRowFirstColumn="0" w:firstRowLastColumn="0" w:lastRowFirstColumn="0" w:lastRowLastColumn="0"/>
+              <w:rPr>
+                <w:rFonts w:ascii="Arial" w:hAnsi="Arial" w:cs="Arial"/>
+                <w:b/>
+                <w:szCs w:val="22"/>
+              </w:rPr>
+            </w:pPr>
+          </w:p>
+        </w:tc>
+        <w:tc>
+          <w:tcPr>
+            <w:tcW w:w="2409" w:type="dxa"/>
+          </w:tcPr>
+          <w:p>
+            <w:pPr>
+              <w:jc w:val="center"/>
+              <w:cnfStyle w:val="000000100000" w:firstRow="0" w:lastRow="0" w:firstColumn="0" w:lastColumn="0" w:oddVBand="0" w:evenVBand="0" w:oddHBand="1" w:evenHBand="0" w:firstRowFirstColumn="0" w:firstRowLastColumn="0" w:lastRowFirstColumn="0" w:lastRowLastColumn="0"/>
+              <w:rPr>
+                <w:rFonts w:ascii="Arial" w:hAnsi="Arial" w:cs="Arial"/>
+                <w:szCs w:val="22"/>
+              </w:rPr>
+            </w:pPr>
+            <w:r>
+              <w:rPr>
+                <w:rFonts w:ascii="Arial" w:hAnsi="Arial" w:cs="Arial"/>
+                <w:szCs w:val="22"/>
+              </w:rPr>
+              <w:t>All</w:t>
+            </w:r>
+          </w:p>
+        </w:tc>
+        <w:tc>
+          <w:tcPr>
+            <w:tcW w:w="1355" w:type="dxa"/>
+          </w:tcPr>
+          <w:p>
+            <w:pPr>
+              <w:jc w:val="center"/>
+              <w:cnfStyle w:val="000000100000" w:firstRow="0" w:lastRow="0" w:firstColumn="0" w:lastColumn="0" w:oddVBand="0" w:evenVBand="0" w:oddHBand="1" w:evenHBand="0" w:firstRowFirstColumn="0" w:firstRowLastColumn="0" w:lastRowFirstColumn="0" w:lastRowLastColumn="0"/>
+              <w:rPr>
+                <w:rFonts w:ascii="Arial" w:hAnsi="Arial" w:cs="Arial"/>
+                <w:szCs w:val="22"/>
+              </w:rPr>
+            </w:pPr>
+            <w:r>
+              <w:rPr>
+                <w:rFonts w:ascii="Arial" w:hAnsi="Arial" w:cs="Arial"/>
+                <w:szCs w:val="22"/>
+              </w:rPr>
+              <w:t>1</w:t>
+            </w:r>
+          </w:p>
+        </w:tc>
+        <w:tc>
+          <w:tcPr>
+            <w:tcW w:w="1339" w:type="dxa"/>
+          </w:tcPr>
+          <w:p>
+            <w:pPr>
+              <w:jc w:val="center"/>
+              <w:cnfStyle w:val="000000100000" w:firstRow="0" w:lastRow="0" w:firstColumn="0" w:lastColumn="0" w:oddVBand="0" w:evenVBand="0" w:oddHBand="1" w:evenHBand="0" w:firstRowFirstColumn="0" w:firstRowLastColumn="0" w:lastRowFirstColumn="0" w:lastRowLastColumn="0"/>
+              <w:rPr>
+                <w:rFonts w:ascii="Arial" w:hAnsi="Arial" w:cs="Arial"/>
+                <w:szCs w:val="22"/>
+              </w:rPr>
+            </w:pPr>
+            <w:r>
+              <w:rPr>
+                <w:rFonts w:ascii="Arial" w:hAnsi="Arial" w:cs="Arial"/>
+                <w:szCs w:val="22"/>
+              </w:rPr>
+              <w:t>2</w:t>
+            </w:r>
+          </w:p>
+        </w:tc>
+        <w:tc>
+          <w:tcPr>
+            <w:tcW w:w="3969" w:type="dxa"/>
+            <w:gridSpan w:val="2"/>
+          </w:tcPr>
+          <w:p>
+            <w:pPr>
+              <w:cnfStyle w:val="000000100000" w:firstRow="0" w:lastRow="0" w:firstColumn="0" w:lastColumn="0" w:oddVBand="0" w:evenVBand="0" w:oddHBand="1" w:evenHBand="0" w:firstRowFirstColumn="0" w:firstRowLastColumn="0" w:lastRowFirstColumn="0" w:lastRowLastColumn="0"/>
+              <w:rPr>
+                <w:rFonts w:ascii="Arial" w:hAnsi="Arial" w:cs="Arial"/>
+                <w:szCs w:val="22"/>
+              </w:rPr>
+            </w:pPr>
+            <w:r>
+              <w:rPr>
+                <w:rFonts w:ascii="Arial" w:hAnsi="Arial" w:cs="Arial"/>
+                <w:szCs w:val="22"/>
+              </w:rPr>
+              <w:t>Completed for now but subject to change.</w:t>
+            </w:r>
+          </w:p>
+        </w:tc>
+      </w:tr>
+      <w:tr>
+        <w:trPr>
+          <w:jc w:val="center"/>
+        </w:trPr>
+        <w:tc>
+          <w:tcPr>
+            <w:cnfStyle w:val="001000000000" w:firstRow="0" w:lastRow="0" w:firstColumn="1" w:lastColumn="0" w:oddVBand="0" w:evenVBand="0" w:oddHBand="0" w:evenHBand="0" w:firstRowFirstColumn="0" w:firstRowLastColumn="0" w:lastRowFirstColumn="0" w:lastRowLastColumn="0"/>
+            <w:tcW w:w="817" w:type="dxa"/>
+          </w:tcPr>
+          <w:p>
+            <w:pPr>
+              <w:jc w:val="center"/>
+              <w:rPr>
+                <w:rFonts w:ascii="Arial" w:hAnsi="Arial" w:cs="Arial"/>
+                <w:b w:val="0"/>
+                <w:szCs w:val="22"/>
+              </w:rPr>
+            </w:pPr>
+            <w:r>
+              <w:rPr>
+                <w:rFonts w:ascii="Arial" w:hAnsi="Arial" w:cs="Arial"/>
+                <w:b w:val="0"/>
+                <w:szCs w:val="22"/>
+              </w:rPr>
               <w:t>7</w:t>
             </w:r>
           </w:p>
+        </w:tc>
+        <w:tc>
+          <w:tcPr>
+            <w:tcW w:w="5387" w:type="dxa"/>
+          </w:tcPr>
+          <w:p>
+            <w:pPr>
+              <w:cnfStyle w:val="000000000000" w:firstRow="0" w:lastRow="0" w:firstColumn="0" w:lastColumn="0" w:oddVBand="0" w:evenVBand="0" w:oddHBand="0" w:evenHBand="0" w:firstRowFirstColumn="0" w:firstRowLastColumn="0" w:lastRowFirstColumn="0" w:lastRowLastColumn="0"/>
+              <w:rPr>
+                <w:rFonts w:ascii="Arial" w:hAnsi="Arial" w:cs="Arial"/>
+                <w:szCs w:val="22"/>
+              </w:rPr>
+            </w:pPr>
+            <w:r>
+              <w:rPr>
+                <w:rFonts w:ascii="Arial" w:hAnsi="Arial" w:cs="Arial"/>
+                <w:szCs w:val="22"/>
+              </w:rPr>
+              <w:t>Implement some required functionality (refer to UATs)</w:t>
+            </w:r>
+            <w:r>
+              <w:rPr>
+                <w:rFonts w:ascii="Arial" w:hAnsi="Arial" w:cs="Arial"/>
+                <w:szCs w:val="22"/>
+              </w:rPr>
+              <w:t>:</w:t>
+            </w:r>
+          </w:p>
+        </w:tc>
+        <w:tc>
+          <w:tcPr>
+            <w:tcW w:w="2409" w:type="dxa"/>
+          </w:tcPr>
+          <w:p>
+            <w:pPr>
+              <w:jc w:val="center"/>
+              <w:cnfStyle w:val="000000000000" w:firstRow="0" w:lastRow="0" w:firstColumn="0" w:lastColumn="0" w:oddVBand="0" w:evenVBand="0" w:oddHBand="0" w:evenHBand="0" w:firstRowFirstColumn="0" w:firstRowLastColumn="0" w:lastRowFirstColumn="0" w:lastRowLastColumn="0"/>
+              <w:rPr>
+                <w:rFonts w:ascii="Arial" w:hAnsi="Arial" w:cs="Arial"/>
+                <w:szCs w:val="22"/>
+              </w:rPr>
+            </w:pPr>
+            <w:r>
+              <w:rPr>
+                <w:rFonts w:ascii="Arial" w:hAnsi="Arial" w:cs="Arial"/>
+                <w:szCs w:val="22"/>
+              </w:rPr>
+              <w:t>All</w:t>
+            </w:r>
+          </w:p>
+        </w:tc>
+        <w:tc>
+          <w:tcPr>
+            <w:tcW w:w="1355" w:type="dxa"/>
+          </w:tcPr>
+          <w:p>
+            <w:pPr>
+              <w:jc w:val="center"/>
+              <w:cnfStyle w:val="000000000000" w:firstRow="0" w:lastRow="0" w:firstColumn="0" w:lastColumn="0" w:oddVBand="0" w:evenVBand="0" w:oddHBand="0" w:evenHBand="0" w:firstRowFirstColumn="0" w:firstRowLastColumn="0" w:lastRowFirstColumn="0" w:lastRowLastColumn="0"/>
+              <w:rPr>
+                <w:rFonts w:ascii="Arial" w:hAnsi="Arial" w:cs="Arial"/>
+                <w:szCs w:val="22"/>
+              </w:rPr>
+            </w:pPr>
+          </w:p>
+        </w:tc>
+        <w:tc>
+          <w:tcPr>
+            <w:tcW w:w="1339" w:type="dxa"/>
+          </w:tcPr>
+          <w:p>
+            <w:pPr>
+              <w:jc w:val="center"/>
+              <w:cnfStyle w:val="000000000000" w:firstRow="0" w:lastRow="0" w:firstColumn="0" w:lastColumn="0" w:oddVBand="0" w:evenVBand="0" w:oddHBand="0" w:evenHBand="0" w:firstRowFirstColumn="0" w:firstRowLastColumn="0" w:lastRowFirstColumn="0" w:lastRowLastColumn="0"/>
+              <w:rPr>
+                <w:rFonts w:ascii="Arial" w:hAnsi="Arial" w:cs="Arial"/>
+                <w:szCs w:val="22"/>
+              </w:rPr>
+            </w:pPr>
+          </w:p>
+        </w:tc>
+        <w:tc>
+          <w:tcPr>
+            <w:tcW w:w="3969" w:type="dxa"/>
+            <w:gridSpan w:val="2"/>
+          </w:tcPr>
+          <w:p>
+            <w:pPr>
+              <w:cnfStyle w:val="000000000000" w:firstRow="0" w:lastRow="0" w:firstColumn="0" w:lastColumn="0" w:oddVBand="0" w:evenVBand="0" w:oddHBand="0" w:evenHBand="0" w:firstRowFirstColumn="0" w:firstRowLastColumn="0" w:lastRowFirstColumn="0" w:lastRowLastColumn="0"/>
+              <w:rPr>
+                <w:rFonts w:ascii="Arial" w:hAnsi="Arial" w:cs="Arial"/>
+                <w:szCs w:val="22"/>
+              </w:rPr>
+            </w:pPr>
+          </w:p>
+        </w:tc>
+      </w:tr>
+      <w:tr>
+        <w:trPr>
+          <w:cnfStyle w:val="000000100000" w:firstRow="0" w:lastRow="0" w:firstColumn="0" w:lastColumn="0" w:oddVBand="0" w:evenVBand="0" w:oddHBand="1" w:evenHBand="0" w:firstRowFirstColumn="0" w:firstRowLastColumn="0" w:lastRowFirstColumn="0" w:lastRowLastColumn="0"/>
+          <w:jc w:val="center"/>
+        </w:trPr>
+        <w:tc>
+          <w:tcPr>
+            <w:cnfStyle w:val="001000000000" w:firstRow="0" w:lastRow="0" w:firstColumn="1" w:lastColumn="0" w:oddVBand="0" w:evenVBand="0" w:oddHBand="0" w:evenHBand="0" w:firstRowFirstColumn="0" w:firstRowLastColumn="0" w:lastRowFirstColumn="0" w:lastRowLastColumn="0"/>
+            <w:tcW w:w="817" w:type="dxa"/>
+          </w:tcPr>
+          <w:p>
+            <w:pPr>
+              <w:jc w:val="center"/>
+              <w:rPr>
+                <w:rFonts w:ascii="Arial" w:hAnsi="Arial" w:cs="Arial"/>
+                <w:b w:val="0"/>
+                <w:szCs w:val="22"/>
+              </w:rPr>
+            </w:pPr>
+            <w:r>
+              <w:rPr>
+                <w:rFonts w:ascii="Arial" w:hAnsi="Arial" w:cs="Arial"/>
+                <w:b w:val="0"/>
+                <w:szCs w:val="22"/>
+              </w:rPr>
+              <w:t>8</w:t>
+            </w:r>
+          </w:p>
+        </w:tc>
+        <w:tc>
+          <w:tcPr>
+            <w:tcW w:w="5387" w:type="dxa"/>
+          </w:tcPr>
+          <w:p>
+            <w:pPr>
+              <w:pStyle w:val="ListParagraph"/>
+              <w:numPr>
+                <w:ilvl w:val="0"/>
+                <w:numId w:val="3"/>
+              </w:numPr>
+              <w:cnfStyle w:val="000000100000" w:firstRow="0" w:lastRow="0" w:firstColumn="0" w:lastColumn="0" w:oddVBand="0" w:evenVBand="0" w:oddHBand="1" w:evenHBand="0" w:firstRowFirstColumn="0" w:firstRowLastColumn="0" w:lastRowFirstColumn="0" w:lastRowLastColumn="0"/>
+              <w:rPr>
+                <w:rFonts w:ascii="Arial" w:hAnsi="Arial" w:cs="Arial"/>
+                <w:szCs w:val="22"/>
+              </w:rPr>
+            </w:pPr>
+            <w:r>
+              <w:rPr>
+                <w:rFonts w:ascii="Arial" w:hAnsi="Arial" w:cs="Arial"/>
+                <w:szCs w:val="22"/>
+              </w:rPr>
+              <w:t>Part 1 (1.1 – 1.2)</w:t>
+            </w:r>
+          </w:p>
+        </w:tc>
+        <w:tc>
+          <w:tcPr>
+            <w:tcW w:w="2409" w:type="dxa"/>
+          </w:tcPr>
+          <w:p>
+            <w:pPr>
+              <w:jc w:val="center"/>
+              <w:cnfStyle w:val="000000100000" w:firstRow="0" w:lastRow="0" w:firstColumn="0" w:lastColumn="0" w:oddVBand="0" w:evenVBand="0" w:oddHBand="1" w:evenHBand="0" w:firstRowFirstColumn="0" w:firstRowLastColumn="0" w:lastRowFirstColumn="0" w:lastRowLastColumn="0"/>
+              <w:rPr>
+                <w:rFonts w:ascii="Arial" w:hAnsi="Arial" w:cs="Arial"/>
+                <w:szCs w:val="22"/>
+              </w:rPr>
+            </w:pPr>
+            <w:r>
+              <w:rPr>
+                <w:rFonts w:ascii="Arial" w:hAnsi="Arial" w:cs="Arial"/>
+                <w:szCs w:val="22"/>
+              </w:rPr>
+              <w:t>Abdi</w:t>
+            </w:r>
+          </w:p>
+        </w:tc>
+        <w:tc>
+          <w:tcPr>
+            <w:tcW w:w="1355" w:type="dxa"/>
+          </w:tcPr>
+          <w:p>
+            <w:pPr>
+              <w:jc w:val="center"/>
+              <w:cnfStyle w:val="000000100000" w:firstRow="0" w:lastRow="0" w:firstColumn="0" w:lastColumn="0" w:oddVBand="0" w:evenVBand="0" w:oddHBand="1" w:evenHBand="0" w:firstRowFirstColumn="0" w:firstRowLastColumn="0" w:lastRowFirstColumn="0" w:lastRowLastColumn="0"/>
+              <w:rPr>
+                <w:rFonts w:ascii="Arial" w:hAnsi="Arial" w:cs="Arial"/>
+                <w:szCs w:val="22"/>
+              </w:rPr>
+            </w:pPr>
+            <w:r>
+              <w:rPr>
+                <w:rFonts w:ascii="Arial" w:hAnsi="Arial" w:cs="Arial"/>
+                <w:szCs w:val="22"/>
+              </w:rPr>
+              <w:t>2</w:t>
+            </w:r>
+          </w:p>
+        </w:tc>
+        <w:tc>
+          <w:tcPr>
+            <w:tcW w:w="1339" w:type="dxa"/>
+          </w:tcPr>
+          <w:p>
+            <w:pPr>
+              <w:jc w:val="center"/>
+              <w:cnfStyle w:val="000000100000" w:firstRow="0" w:lastRow="0" w:firstColumn="0" w:lastColumn="0" w:oddVBand="0" w:evenVBand="0" w:oddHBand="1" w:evenHBand="0" w:firstRowFirstColumn="0" w:firstRowLastColumn="0" w:lastRowFirstColumn="0" w:lastRowLastColumn="0"/>
+              <w:rPr>
+                <w:rFonts w:ascii="Arial" w:hAnsi="Arial" w:cs="Arial"/>
+                <w:szCs w:val="22"/>
+              </w:rPr>
+            </w:pPr>
+            <w:r>
+              <w:rPr>
+                <w:rFonts w:ascii="Arial" w:hAnsi="Arial" w:cs="Arial"/>
+                <w:szCs w:val="22"/>
+              </w:rPr>
+              <w:t>2</w:t>
+            </w:r>
+          </w:p>
+        </w:tc>
+        <w:tc>
+          <w:tcPr>
+            <w:tcW w:w="3969" w:type="dxa"/>
+            <w:gridSpan w:val="2"/>
+          </w:tcPr>
+          <w:p>
+            <w:pPr>
+              <w:cnfStyle w:val="000000100000" w:firstRow="0" w:lastRow="0" w:firstColumn="0" w:lastColumn="0" w:oddVBand="0" w:evenVBand="0" w:oddHBand="1" w:evenHBand="0" w:firstRowFirstColumn="0" w:firstRowLastColumn="0" w:lastRowFirstColumn="0" w:lastRowLastColumn="0"/>
+              <w:rPr>
+                <w:rFonts w:ascii="Arial" w:hAnsi="Arial" w:cs="Arial"/>
+                <w:szCs w:val="22"/>
+              </w:rPr>
+            </w:pPr>
+            <w:r>
+              <w:rPr>
+                <w:rFonts w:ascii="Arial" w:hAnsi="Arial" w:cs="Arial"/>
+                <w:szCs w:val="22"/>
+              </w:rPr>
+              <w:t>Complete</w:t>
+            </w:r>
+          </w:p>
+        </w:tc>
+      </w:tr>
+      <w:tr>
+        <w:trPr>
+          <w:jc w:val="center"/>
+        </w:trPr>
+        <w:tc>
+          <w:tcPr>
+            <w:cnfStyle w:val="001000000000" w:firstRow="0" w:lastRow="0" w:firstColumn="1" w:lastColumn="0" w:oddVBand="0" w:evenVBand="0" w:oddHBand="0" w:evenHBand="0" w:firstRowFirstColumn="0" w:firstRowLastColumn="0" w:lastRowFirstColumn="0" w:lastRowLastColumn="0"/>
+            <w:tcW w:w="817" w:type="dxa"/>
+          </w:tcPr>
+          <w:p>
+            <w:pPr>
+              <w:jc w:val="center"/>
+              <w:rPr>
+                <w:rFonts w:ascii="Arial" w:hAnsi="Arial" w:cs="Arial"/>
+                <w:b w:val="0"/>
+                <w:szCs w:val="22"/>
+              </w:rPr>
+            </w:pPr>
+            <w:r>
+              <w:rPr>
+                <w:rFonts w:ascii="Arial" w:hAnsi="Arial" w:cs="Arial"/>
+                <w:b w:val="0"/>
+                <w:szCs w:val="22"/>
+              </w:rPr>
+              <w:t>9</w:t>
+            </w:r>
+          </w:p>
+        </w:tc>
+        <w:tc>
+          <w:tcPr>
+            <w:tcW w:w="5387" w:type="dxa"/>
+          </w:tcPr>
+          <w:p>
+            <w:pPr>
+              <w:pStyle w:val="ListParagraph"/>
+              <w:numPr>
+                <w:ilvl w:val="0"/>
+                <w:numId w:val="3"/>
+              </w:numPr>
+              <w:cnfStyle w:val="000000000000" w:firstRow="0" w:lastRow="0" w:firstColumn="0" w:lastColumn="0" w:oddVBand="0" w:evenVBand="0" w:oddHBand="0" w:evenHBand="0" w:firstRowFirstColumn="0" w:firstRowLastColumn="0" w:lastRowFirstColumn="0" w:lastRowLastColumn="0"/>
+              <w:rPr>
+                <w:rFonts w:ascii="Arial" w:hAnsi="Arial" w:cs="Arial"/>
+                <w:szCs w:val="22"/>
+              </w:rPr>
+            </w:pPr>
+            <w:r>
+              <w:rPr>
+                <w:rFonts w:ascii="Arial" w:hAnsi="Arial" w:cs="Arial"/>
+                <w:szCs w:val="22"/>
+              </w:rPr>
+              <w:t>Part 2 (2.1 – 2.7)</w:t>
+            </w:r>
+          </w:p>
+        </w:tc>
+        <w:tc>
+          <w:tcPr>
+            <w:tcW w:w="2409" w:type="dxa"/>
+          </w:tcPr>
+          <w:p>
+            <w:pPr>
+              <w:jc w:val="center"/>
+              <w:cnfStyle w:val="000000000000" w:firstRow="0" w:lastRow="0" w:firstColumn="0" w:lastColumn="0" w:oddVBand="0" w:evenVBand="0" w:oddHBand="0" w:evenHBand="0" w:firstRowFirstColumn="0" w:firstRowLastColumn="0" w:lastRowFirstColumn="0" w:lastRowLastColumn="0"/>
+              <w:rPr>
+                <w:rFonts w:ascii="Arial" w:hAnsi="Arial" w:cs="Arial"/>
+                <w:szCs w:val="22"/>
+              </w:rPr>
+            </w:pPr>
+            <w:r>
+              <w:rPr>
+                <w:rFonts w:ascii="Arial" w:hAnsi="Arial" w:cs="Arial"/>
+                <w:szCs w:val="22"/>
+              </w:rPr>
+              <w:t>Josh</w:t>
+            </w:r>
+          </w:p>
+        </w:tc>
+        <w:tc>
+          <w:tcPr>
+            <w:tcW w:w="1355" w:type="dxa"/>
+          </w:tcPr>
+          <w:p>
+            <w:pPr>
+              <w:jc w:val="center"/>
+              <w:cnfStyle w:val="000000000000" w:firstRow="0" w:lastRow="0" w:firstColumn="0" w:lastColumn="0" w:oddVBand="0" w:evenVBand="0" w:oddHBand="0" w:evenHBand="0" w:firstRowFirstColumn="0" w:firstRowLastColumn="0" w:lastRowFirstColumn="0" w:lastRowLastColumn="0"/>
+              <w:rPr>
+                <w:rFonts w:ascii="Arial" w:hAnsi="Arial" w:cs="Arial"/>
+                <w:szCs w:val="22"/>
+              </w:rPr>
+            </w:pPr>
+            <w:r>
+              <w:rPr>
+                <w:rFonts w:ascii="Arial" w:hAnsi="Arial" w:cs="Arial"/>
+                <w:szCs w:val="22"/>
+              </w:rPr>
+              <w:t>2</w:t>
+            </w:r>
+          </w:p>
+        </w:tc>
+        <w:tc>
+          <w:tcPr>
+            <w:tcW w:w="1339" w:type="dxa"/>
+          </w:tcPr>
+          <w:p>
+            <w:pPr>
+              <w:jc w:val="center"/>
+              <w:cnfStyle w:val="000000000000" w:firstRow="0" w:lastRow="0" w:firstColumn="0" w:lastColumn="0" w:oddVBand="0" w:evenVBand="0" w:oddHBand="0" w:evenHBand="0" w:firstRowFirstColumn="0" w:firstRowLastColumn="0" w:lastRowFirstColumn="0" w:lastRowLastColumn="0"/>
+              <w:rPr>
+                <w:rFonts w:ascii="Arial" w:hAnsi="Arial" w:cs="Arial"/>
+                <w:szCs w:val="22"/>
+              </w:rPr>
+            </w:pPr>
+            <w:r>
+              <w:rPr>
+                <w:rFonts w:ascii="Arial" w:hAnsi="Arial" w:cs="Arial"/>
+                <w:szCs w:val="22"/>
+              </w:rPr>
+              <w:t>2</w:t>
+            </w:r>
+          </w:p>
+        </w:tc>
+        <w:tc>
+          <w:tcPr>
+            <w:tcW w:w="3969" w:type="dxa"/>
+            <w:gridSpan w:val="2"/>
+          </w:tcPr>
+          <w:p>
+            <w:pPr>
+              <w:cnfStyle w:val="000000000000" w:firstRow="0" w:lastRow="0" w:firstColumn="0" w:lastColumn="0" w:oddVBand="0" w:evenVBand="0" w:oddHBand="0" w:evenHBand="0" w:firstRowFirstColumn="0" w:firstRowLastColumn="0" w:lastRowFirstColumn="0" w:lastRowLastColumn="0"/>
+              <w:rPr>
+                <w:rFonts w:ascii="Arial" w:hAnsi="Arial" w:cs="Arial"/>
+                <w:szCs w:val="22"/>
+              </w:rPr>
+            </w:pPr>
+            <w:r>
+              <w:rPr>
+                <w:rFonts w:ascii="Arial" w:hAnsi="Arial" w:cs="Arial"/>
+                <w:szCs w:val="22"/>
+              </w:rPr>
+              <w:t>Complete: 2.1, 2.2</w:t>
+            </w:r>
+          </w:p>
+          <w:p>
+            <w:pPr>
+              <w:cnfStyle w:val="000000000000" w:firstRow="0" w:lastRow="0" w:firstColumn="0" w:lastColumn="0" w:oddVBand="0" w:evenVBand="0" w:oddHBand="0" w:evenHBand="0" w:firstRowFirstColumn="0" w:firstRowLastColumn="0" w:lastRowFirstColumn="0" w:lastRowLastColumn="0"/>
+              <w:rPr>
+                <w:rFonts w:ascii="Arial" w:hAnsi="Arial" w:cs="Arial"/>
+                <w:szCs w:val="22"/>
+              </w:rPr>
+            </w:pPr>
+            <w:r>
+              <w:rPr>
+                <w:rFonts w:ascii="Arial" w:hAnsi="Arial" w:cs="Arial"/>
+                <w:szCs w:val="22"/>
+              </w:rPr>
+              <w:t>Require performance data</w:t>
+            </w:r>
+            <w:r>
+              <w:rPr>
+                <w:rFonts w:ascii="Arial" w:hAnsi="Arial" w:cs="Arial"/>
+                <w:szCs w:val="22"/>
+              </w:rPr>
+              <w:t>/table for 2.3-2.7</w:t>
+            </w:r>
+          </w:p>
+        </w:tc>
+      </w:tr>
+      <w:tr>
+        <w:trPr>
+          <w:cnfStyle w:val="000000100000" w:firstRow="0" w:lastRow="0" w:firstColumn="0" w:lastColumn="0" w:oddVBand="0" w:evenVBand="0" w:oddHBand="1" w:evenHBand="0" w:firstRowFirstColumn="0" w:firstRowLastColumn="0" w:lastRowFirstColumn="0" w:lastRowLastColumn="0"/>
+          <w:jc w:val="center"/>
+        </w:trPr>
+        <w:tc>
+          <w:tcPr>
+            <w:cnfStyle w:val="001000000000" w:firstRow="0" w:lastRow="0" w:firstColumn="1" w:lastColumn="0" w:oddVBand="0" w:evenVBand="0" w:oddHBand="0" w:evenHBand="0" w:firstRowFirstColumn="0" w:firstRowLastColumn="0" w:lastRowFirstColumn="0" w:lastRowLastColumn="0"/>
+            <w:tcW w:w="817" w:type="dxa"/>
+          </w:tcPr>
+          <w:p>
+            <w:pPr>
+              <w:jc w:val="center"/>
+              <w:rPr>
+                <w:rFonts w:ascii="Arial" w:hAnsi="Arial" w:cs="Arial"/>
+                <w:b w:val="0"/>
+                <w:szCs w:val="22"/>
+              </w:rPr>
+            </w:pPr>
+            <w:r>
+              <w:rPr>
+                <w:rFonts w:ascii="Arial" w:hAnsi="Arial" w:cs="Arial"/>
+                <w:b w:val="0"/>
+                <w:szCs w:val="22"/>
+              </w:rPr>
+              <w:t>10</w:t>
+            </w:r>
+          </w:p>
+        </w:tc>
+        <w:tc>
+          <w:tcPr>
+            <w:tcW w:w="5387" w:type="dxa"/>
+          </w:tcPr>
+          <w:p>
+            <w:pPr>
+              <w:pStyle w:val="ListParagraph"/>
+              <w:numPr>
+                <w:ilvl w:val="0"/>
+                <w:numId w:val="3"/>
+              </w:numPr>
+              <w:cnfStyle w:val="000000100000" w:firstRow="0" w:lastRow="0" w:firstColumn="0" w:lastColumn="0" w:oddVBand="0" w:evenVBand="0" w:oddHBand="1" w:evenHBand="0" w:firstRowFirstColumn="0" w:firstRowLastColumn="0" w:lastRowFirstColumn="0" w:lastRowLastColumn="0"/>
+              <w:rPr>
+                <w:rFonts w:ascii="Arial" w:hAnsi="Arial" w:cs="Arial"/>
+                <w:szCs w:val="22"/>
+              </w:rPr>
+            </w:pPr>
+            <w:r>
+              <w:rPr>
+                <w:rFonts w:ascii="Arial" w:hAnsi="Arial" w:cs="Arial"/>
+                <w:szCs w:val="22"/>
+              </w:rPr>
+              <w:t>Part 3 (3.1 – 3.7)</w:t>
+            </w:r>
+          </w:p>
+        </w:tc>
+        <w:tc>
+          <w:tcPr>
+            <w:tcW w:w="2409" w:type="dxa"/>
+          </w:tcPr>
+          <w:p>
+            <w:pPr>
+              <w:jc w:val="center"/>
+              <w:cnfStyle w:val="000000100000" w:firstRow="0" w:lastRow="0" w:firstColumn="0" w:lastColumn="0" w:oddVBand="0" w:evenVBand="0" w:oddHBand="1" w:evenHBand="0" w:firstRowFirstColumn="0" w:firstRowLastColumn="0" w:lastRowFirstColumn="0" w:lastRowLastColumn="0"/>
+              <w:rPr>
+                <w:rFonts w:ascii="Arial" w:hAnsi="Arial" w:cs="Arial"/>
+                <w:szCs w:val="22"/>
+              </w:rPr>
+            </w:pPr>
+            <w:r>
+              <w:rPr>
+                <w:rFonts w:ascii="Arial" w:hAnsi="Arial" w:cs="Arial"/>
+                <w:szCs w:val="22"/>
+              </w:rPr>
+              <w:t>Aston</w:t>
+            </w:r>
+          </w:p>
+        </w:tc>
+        <w:tc>
+          <w:tcPr>
+            <w:tcW w:w="1355" w:type="dxa"/>
+          </w:tcPr>
+          <w:p>
+            <w:pPr>
+              <w:jc w:val="center"/>
+              <w:cnfStyle w:val="000000100000" w:firstRow="0" w:lastRow="0" w:firstColumn="0" w:lastColumn="0" w:oddVBand="0" w:evenVBand="0" w:oddHBand="1" w:evenHBand="0" w:firstRowFirstColumn="0" w:firstRowLastColumn="0" w:lastRowFirstColumn="0" w:lastRowLastColumn="0"/>
+              <w:rPr>
+                <w:rFonts w:ascii="Arial" w:hAnsi="Arial" w:cs="Arial"/>
+                <w:szCs w:val="22"/>
+              </w:rPr>
+            </w:pPr>
+            <w:r>
+              <w:rPr>
+                <w:rFonts w:ascii="Arial" w:hAnsi="Arial" w:cs="Arial"/>
+                <w:szCs w:val="22"/>
+              </w:rPr>
+              <w:t>2</w:t>
+            </w:r>
+          </w:p>
+        </w:tc>
+        <w:tc>
+          <w:tcPr>
+            <w:tcW w:w="1339" w:type="dxa"/>
+          </w:tcPr>
+          <w:p>
+            <w:pPr>
+              <w:jc w:val="center"/>
+              <w:cnfStyle w:val="000000100000" w:firstRow="0" w:lastRow="0" w:firstColumn="0" w:lastColumn="0" w:oddVBand="0" w:evenVBand="0" w:oddHBand="1" w:evenHBand="0" w:firstRowFirstColumn="0" w:firstRowLastColumn="0" w:lastRowFirstColumn="0" w:lastRowLastColumn="0"/>
+              <w:rPr>
+                <w:rFonts w:ascii="Arial" w:hAnsi="Arial" w:cs="Arial"/>
+                <w:szCs w:val="22"/>
+              </w:rPr>
+            </w:pPr>
+            <w:r>
+              <w:rPr>
+                <w:rFonts w:ascii="Arial" w:hAnsi="Arial" w:cs="Arial"/>
+                <w:szCs w:val="22"/>
+              </w:rPr>
+              <w:t>2</w:t>
+            </w:r>
+          </w:p>
+        </w:tc>
+        <w:tc>
+          <w:tcPr>
+            <w:tcW w:w="3969" w:type="dxa"/>
+            <w:gridSpan w:val="2"/>
+          </w:tcPr>
+          <w:p>
+            <w:pPr>
+              <w:cnfStyle w:val="000000100000" w:firstRow="0" w:lastRow="0" w:firstColumn="0" w:lastColumn="0" w:oddVBand="0" w:evenVBand="0" w:oddHBand="1" w:evenHBand="0" w:firstRowFirstColumn="0" w:firstRowLastColumn="0" w:lastRowFirstColumn="0" w:lastRowLastColumn="0"/>
+              <w:rPr>
+                <w:rFonts w:ascii="Arial" w:hAnsi="Arial" w:cs="Arial"/>
+                <w:szCs w:val="22"/>
+              </w:rPr>
+            </w:pPr>
+            <w:r>
+              <w:rPr>
+                <w:rFonts w:ascii="Arial" w:hAnsi="Arial" w:cs="Arial"/>
+                <w:szCs w:val="22"/>
+              </w:rPr>
+              <w:t>Complete: 3.1, 3.2</w:t>
+            </w:r>
+          </w:p>
+          <w:p>
+            <w:pPr>
+              <w:cnfStyle w:val="000000100000" w:firstRow="0" w:lastRow="0" w:firstColumn="0" w:lastColumn="0" w:oddVBand="0" w:evenVBand="0" w:oddHBand="1" w:evenHBand="0" w:firstRowFirstColumn="0" w:firstRowLastColumn="0" w:lastRowFirstColumn="0" w:lastRowLastColumn="0"/>
+              <w:rPr>
+                <w:rFonts w:ascii="Arial" w:hAnsi="Arial" w:cs="Arial"/>
+                <w:szCs w:val="22"/>
+              </w:rPr>
+            </w:pPr>
+            <w:r>
+              <w:rPr>
+                <w:rFonts w:ascii="Arial" w:hAnsi="Arial" w:cs="Arial"/>
+                <w:szCs w:val="22"/>
+              </w:rPr>
+              <w:t>Require constraints for 3.3-3.7</w:t>
+            </w:r>
+          </w:p>
+        </w:tc>
+      </w:tr>
+      <w:tr>
+        <w:trPr>
+          <w:jc w:val="center"/>
+        </w:trPr>
+        <w:tc>
+          <w:tcPr>
+            <w:cnfStyle w:val="001000000000" w:firstRow="0" w:lastRow="0" w:firstColumn="1" w:lastColumn="0" w:oddVBand="0" w:evenVBand="0" w:oddHBand="0" w:evenHBand="0" w:firstRowFirstColumn="0" w:firstRowLastColumn="0" w:lastRowFirstColumn="0" w:lastRowLastColumn="0"/>
+            <w:tcW w:w="817" w:type="dxa"/>
+          </w:tcPr>
+          <w:p>
+            <w:pPr>
+              <w:rPr>
+                <w:rFonts w:ascii="Arial" w:hAnsi="Arial" w:cs="Arial"/>
+                <w:b w:val="0"/>
+                <w:szCs w:val="22"/>
+              </w:rPr>
+            </w:pPr>
+          </w:p>
+        </w:tc>
+        <w:tc>
+          <w:tcPr>
+            <w:tcW w:w="5387" w:type="dxa"/>
+          </w:tcPr>
+          <w:p>
+            <w:pPr>
+              <w:cnfStyle w:val="000000000000" w:firstRow="0" w:lastRow="0" w:firstColumn="0" w:lastColumn="0" w:oddVBand="0" w:evenVBand="0" w:oddHBand="0" w:evenHBand="0" w:firstRowFirstColumn="0" w:firstRowLastColumn="0" w:lastRowFirstColumn="0" w:lastRowLastColumn="0"/>
+              <w:rPr>
+                <w:rFonts w:ascii="Arial" w:hAnsi="Arial" w:cs="Arial"/>
+                <w:szCs w:val="22"/>
+              </w:rPr>
+            </w:pPr>
+          </w:p>
+        </w:tc>
+        <w:tc>
+          <w:tcPr>
+            <w:tcW w:w="2409" w:type="dxa"/>
+          </w:tcPr>
+          <w:p>
+            <w:pPr>
+              <w:jc w:val="center"/>
+              <w:cnfStyle w:val="000000000000" w:firstRow="0" w:lastRow="0" w:firstColumn="0" w:lastColumn="0" w:oddVBand="0" w:evenVBand="0" w:oddHBand="0" w:evenHBand="0" w:firstRowFirstColumn="0" w:firstRowLastColumn="0" w:lastRowFirstColumn="0" w:lastRowLastColumn="0"/>
+              <w:rPr>
+                <w:rFonts w:ascii="Arial" w:hAnsi="Arial" w:cs="Arial"/>
+                <w:szCs w:val="22"/>
+              </w:rPr>
+            </w:pPr>
+          </w:p>
+        </w:tc>
+        <w:tc>
+          <w:tcPr>
+            <w:tcW w:w="1355" w:type="dxa"/>
+          </w:tcPr>
+          <w:p>
+            <w:pPr>
+              <w:jc w:val="center"/>
+              <w:cnfStyle w:val="000000000000" w:firstRow="0" w:lastRow="0" w:firstColumn="0" w:lastColumn="0" w:oddVBand="0" w:evenVBand="0" w:oddHBand="0" w:evenHBand="0" w:firstRowFirstColumn="0" w:firstRowLastColumn="0" w:lastRowFirstColumn="0" w:lastRowLastColumn="0"/>
+              <w:rPr>
+                <w:rFonts w:ascii="Arial" w:hAnsi="Arial" w:cs="Arial"/>
+                <w:szCs w:val="22"/>
+              </w:rPr>
+            </w:pPr>
+          </w:p>
+        </w:tc>
+        <w:tc>
+          <w:tcPr>
+            <w:tcW w:w="1339" w:type="dxa"/>
+          </w:tcPr>
+          <w:p>
+            <w:pPr>
+              <w:jc w:val="center"/>
+              <w:cnfStyle w:val="000000000000" w:firstRow="0" w:lastRow="0" w:firstColumn="0" w:lastColumn="0" w:oddVBand="0" w:evenVBand="0" w:oddHBand="0" w:evenHBand="0" w:firstRowFirstColumn="0" w:firstRowLastColumn="0" w:lastRowFirstColumn="0" w:lastRowLastColumn="0"/>
+              <w:rPr>
+                <w:rFonts w:ascii="Arial" w:hAnsi="Arial" w:cs="Arial"/>
+                <w:szCs w:val="22"/>
+              </w:rPr>
+            </w:pPr>
+          </w:p>
+        </w:tc>
+        <w:tc>
+          <w:tcPr>
+            <w:tcW w:w="3969" w:type="dxa"/>
+            <w:gridSpan w:val="2"/>
+          </w:tcPr>
+          <w:p>
+            <w:pPr>
+              <w:cnfStyle w:val="000000000000" w:firstRow="0" w:lastRow="0" w:firstColumn="0" w:lastColumn="0" w:oddVBand="0" w:evenVBand="0" w:oddHBand="0" w:evenHBand="0" w:firstRowFirstColumn="0" w:firstRowLastColumn="0" w:lastRowFirstColumn="0" w:lastRowLastColumn="0"/>
+              <w:rPr>
+                <w:rFonts w:ascii="Arial" w:hAnsi="Arial" w:cs="Arial"/>
+                <w:szCs w:val="22"/>
+              </w:rPr>
+            </w:pPr>
+          </w:p>
+        </w:tc>
+      </w:tr>
+      <w:tr>
+        <w:trPr>
+          <w:cnfStyle w:val="000000100000" w:firstRow="0" w:lastRow="0" w:firstColumn="0" w:lastColumn="0" w:oddVBand="0" w:evenVBand="0" w:oddHBand="1" w:evenHBand="0" w:firstRowFirstColumn="0" w:firstRowLastColumn="0" w:lastRowFirstColumn="0" w:lastRowLastColumn="0"/>
+          <w:jc w:val="center"/>
+        </w:trPr>
+        <w:tc>
+          <w:tcPr>
+            <w:cnfStyle w:val="001000000000" w:firstRow="0" w:lastRow="0" w:firstColumn="1" w:lastColumn="0" w:oddVBand="0" w:evenVBand="0" w:oddHBand="0" w:evenHBand="0" w:firstRowFirstColumn="0" w:firstRowLastColumn="0" w:lastRowFirstColumn="0" w:lastRowLastColumn="0"/>
+            <w:tcW w:w="817" w:type="dxa"/>
+          </w:tcPr>
           <w:p/>
           <w:p/>
           <w:p/>
           <w:p/>
+          <w:p>
+            <w:pPr>
+              <w:rPr>
+                <w:b w:val="0"/>
+                <w:bCs w:val="0"/>
+              </w:rPr>
+            </w:pPr>
+          </w:p>
           <w:p/>
-          <w:p/>
-          <w:p/>
-          <w:p/>
-          <w:p/>
-          <w:p/>
-          <w:p/>
-          <w:p/>
-          <w:p/>
-          <w:p/>
-          <w:p/>
-          <w:p/>
-          <w:p/>
-          <w:p/>
-          <w:p/>
         </w:tc>
         <w:tc>
           <w:tcPr>
             <w:tcW w:w="5387" w:type="dxa"/>
-            <w:tcBorders>
-              <w:top w:val="single" w:sz="18" w:space="0" w:color="auto"/>
-            </w:tcBorders>
-          </w:tcPr>
-          <w:p>
-            <w:r>
-              <w:t>Discuss version control software</w:t>
-            </w:r>
-          </w:p>
-          <w:p>
-            <w:r>
-              <w:t>Set up version control</w:t>
-            </w:r>
-          </w:p>
-          <w:p>
-            <w:r>
-              <w:t>Read and discuss documentation (user stories)</w:t>
-            </w:r>
-          </w:p>
-          <w:p>
-            <w:r>
-              <w:t>Create a project plan</w:t>
-            </w:r>
-          </w:p>
-          <w:p>
-            <w:r>
-              <w:t>Create a Data Model (ER Diagram)</w:t>
-            </w:r>
-          </w:p>
-          <w:p>
-            <w:r>
-              <w:t>Edit database using MySQL and tools</w:t>
-            </w:r>
-          </w:p>
-          <w:p>
-            <w:r>
-              <w:t>Implement some required functionality (refer to UAT</w:t>
-            </w:r>
-            <w:r>
-              <w:t>s</w:t>
-            </w:r>
-            <w:r>
-              <w:t>)</w:t>
-            </w:r>
-          </w:p>
-          <w:p>
-            <w:pPr>
-              <w:pStyle w:val="ListParagraph"/>
-              <w:numPr>
-                <w:ilvl w:val="0"/>
-                <w:numId w:val="2"/>
-              </w:numPr>
-            </w:pPr>
-            <w:r>
-              <w:t>Part 1 (1.1 – 1.2)</w:t>
-            </w:r>
-          </w:p>
-          <w:p>
-            <w:pPr>
-              <w:pStyle w:val="ListParagraph"/>
-              <w:numPr>
-                <w:ilvl w:val="0"/>
-                <w:numId w:val="2"/>
-              </w:numPr>
-            </w:pPr>
-            <w:r>
-              <w:t>Part 2 (2.1 – 2.7)</w:t>
-            </w:r>
-          </w:p>
-          <w:p>
-            <w:pPr>
-              <w:pStyle w:val="ListParagraph"/>
-              <w:numPr>
-                <w:ilvl w:val="0"/>
-                <w:numId w:val="2"/>
-              </w:numPr>
-            </w:pPr>
-            <w:r>
-              <w:t>Part 3 (3.1 – 3.7)</w:t>
-            </w:r>
+          </w:tcPr>
+          <w:p>
+            <w:pPr>
+              <w:cnfStyle w:val="000000100000" w:firstRow="0" w:lastRow="0" w:firstColumn="0" w:lastColumn="0" w:oddVBand="0" w:evenVBand="0" w:oddHBand="1" w:evenHBand="0" w:firstRowFirstColumn="0" w:firstRowLastColumn="0" w:lastRowFirstColumn="0" w:lastRowLastColumn="0"/>
+            </w:pPr>
           </w:p>
         </w:tc>
         <w:tc>
           <w:tcPr>
             <w:tcW w:w="2409" w:type="dxa"/>
-            <w:tcBorders>
-              <w:top w:val="single" w:sz="18" w:space="0" w:color="auto"/>
-            </w:tcBorders>
-          </w:tcPr>
-          <w:p>
-            <w:r>
-              <w:t>All</w:t>
-            </w:r>
-          </w:p>
-          <w:p>
-            <w:r>
-              <w:t>Aston</w:t>
-            </w:r>
-          </w:p>
-          <w:p>
-            <w:r>
-              <w:t>All</w:t>
-            </w:r>
-          </w:p>
-          <w:p>
-            <w:r>
-              <w:t>Josh</w:t>
-            </w:r>
-          </w:p>
-          <w:p>
-            <w:r>
-              <w:t>Abdi</w:t>
-            </w:r>
-          </w:p>
-          <w:p>
-            <w:r>
-              <w:t>All</w:t>
-            </w:r>
-          </w:p>
-          <w:p/>
-          <w:p>
-            <w:r>
-              <w:t>Aston</w:t>
-            </w:r>
-          </w:p>
-          <w:p>
-            <w:r>
-              <w:t>Josh</w:t>
-            </w:r>
-          </w:p>
-          <w:p>
-            <w:r>
-              <w:t>Abdi</w:t>
-            </w:r>
+          </w:tcPr>
+          <w:p>
+            <w:pPr>
+              <w:cnfStyle w:val="000000100000" w:firstRow="0" w:lastRow="0" w:firstColumn="0" w:lastColumn="0" w:oddVBand="0" w:evenVBand="0" w:oddHBand="1" w:evenHBand="0" w:firstRowFirstColumn="0" w:firstRowLastColumn="0" w:lastRowFirstColumn="0" w:lastRowLastColumn="0"/>
+            </w:pPr>
           </w:p>
         </w:tc>
         <w:tc>
           <w:tcPr>
             <w:tcW w:w="1355" w:type="dxa"/>
-            <w:tcBorders>
-              <w:top w:val="single" w:sz="18" w:space="0" w:color="auto"/>
-              <w:right w:val="single" w:sz="24" w:space="0" w:color="auto"/>
-            </w:tcBorders>
-          </w:tcPr>
-          <w:p>
-            <w:pPr>
-              <w:jc w:val="center"/>
-            </w:pPr>
-            <w:r>
-              <w:t>0.5 hr</w:t>
-            </w:r>
-          </w:p>
-          <w:p>
-            <w:pPr>
-              <w:jc w:val="center"/>
-            </w:pPr>
-            <w:r>
-              <w:t>1 hr</w:t>
-            </w:r>
-          </w:p>
-          <w:p>
-            <w:pPr>
-              <w:jc w:val="center"/>
-            </w:pPr>
-            <w:r>
-              <w:t>0.5 hr</w:t>
-            </w:r>
-          </w:p>
-          <w:p>
-            <w:pPr>
-              <w:jc w:val="center"/>
-            </w:pPr>
-            <w:r>
-              <w:t>1 hr</w:t>
-            </w:r>
-          </w:p>
-          <w:p>
-            <w:pPr>
-              <w:jc w:val="center"/>
-            </w:pPr>
-            <w:r>
-              <w:t>1 hr</w:t>
-            </w:r>
-          </w:p>
-          <w:p>
-            <w:pPr>
-              <w:jc w:val="center"/>
-            </w:pPr>
-            <w:r>
-              <w:t>1 hr</w:t>
-            </w:r>
-          </w:p>
-          <w:p>
-            <w:pPr>
-              <w:jc w:val="center"/>
-            </w:pPr>
-            <w:r>
-              <w:t>1 hr</w:t>
-            </w:r>
-          </w:p>
-          <w:p>
-            <w:pPr>
-              <w:jc w:val="center"/>
-            </w:pPr>
-            <w:r>
-              <w:t>2 hr</w:t>
-            </w:r>
-          </w:p>
-          <w:p>
-            <w:pPr>
-              <w:jc w:val="center"/>
-            </w:pPr>
-            <w:r>
-              <w:t>2 hr</w:t>
-            </w:r>
-          </w:p>
-          <w:p>
-            <w:pPr>
-              <w:jc w:val="center"/>
-            </w:pPr>
-            <w:r>
-              <w:t>2 hr</w:t>
-            </w:r>
+          </w:tcPr>
+          <w:p>
+            <w:pPr>
+              <w:jc w:val="center"/>
+              <w:cnfStyle w:val="000000100000" w:firstRow="0" w:lastRow="0" w:firstColumn="0" w:lastColumn="0" w:oddVBand="0" w:evenVBand="0" w:oddHBand="1" w:evenHBand="0" w:firstRowFirstColumn="0" w:firstRowLastColumn="0" w:lastRowFirstColumn="0" w:lastRowLastColumn="0"/>
+            </w:pPr>
           </w:p>
         </w:tc>
         <w:tc>
           <w:tcPr>
             <w:tcW w:w="1339" w:type="dxa"/>
-            <w:tcBorders>
-              <w:top w:val="single" w:sz="18" w:space="0" w:color="auto"/>
-              <w:left w:val="single" w:sz="24" w:space="0" w:color="auto"/>
-            </w:tcBorders>
-          </w:tcPr>
-          <w:p/>
+          </w:tcPr>
+          <w:p>
+            <w:pPr>
+              <w:cnfStyle w:val="000000100000" w:firstRow="0" w:lastRow="0" w:firstColumn="0" w:lastColumn="0" w:oddVBand="0" w:evenVBand="0" w:oddHBand="1" w:evenHBand="0" w:firstRowFirstColumn="0" w:firstRowLastColumn="0" w:lastRowFirstColumn="0" w:lastRowLastColumn="0"/>
+            </w:pPr>
+          </w:p>
         </w:tc>
         <w:tc>
           <w:tcPr>
             <w:tcW w:w="3969" w:type="dxa"/>
             <w:gridSpan w:val="2"/>
-            <w:tcBorders>
-              <w:top w:val="single" w:sz="18" w:space="0" w:color="auto"/>
-            </w:tcBorders>
-          </w:tcPr>
-          <w:p/>
+          </w:tcPr>
+          <w:p>
+            <w:pPr>
+              <w:cnfStyle w:val="000000100000" w:firstRow="0" w:lastRow="0" w:firstColumn="0" w:lastColumn="0" w:oddVBand="0" w:evenVBand="0" w:oddHBand="1" w:evenHBand="0" w:firstRowFirstColumn="0" w:firstRowLastColumn="0" w:lastRowFirstColumn="0" w:lastRowLastColumn="0"/>
+            </w:pPr>
+          </w:p>
+          <w:p>
+            <w:pPr>
+              <w:cnfStyle w:val="000000100000" w:firstRow="0" w:lastRow="0" w:firstColumn="0" w:lastColumn="0" w:oddVBand="0" w:evenVBand="0" w:oddHBand="1" w:evenHBand="0" w:firstRowFirstColumn="0" w:firstRowLastColumn="0" w:lastRowFirstColumn="0" w:lastRowLastColumn="0"/>
+            </w:pPr>
+          </w:p>
         </w:tc>
       </w:tr>
       <w:tr>
-        <w:tc>
-          <w:tcPr>
+        <w:trPr>
+          <w:jc w:val="center"/>
+        </w:trPr>
+        <w:tc>
+          <w:tcPr>
+            <w:cnfStyle w:val="001000000000" w:firstRow="0" w:lastRow="0" w:firstColumn="1" w:lastColumn="0" w:oddVBand="0" w:evenVBand="0" w:oddHBand="0" w:evenHBand="0" w:firstRowFirstColumn="0" w:firstRowLastColumn="0" w:lastRowFirstColumn="0" w:lastRowLastColumn="0"/>
             <w:tcW w:w="15276" w:type="dxa"/>
             <w:gridSpan w:val="7"/>
-            <w:tcBorders>
-              <w:left w:val="nil"/>
-            </w:tcBorders>
-          </w:tcPr>
-          <w:p>
-            <w:pPr>
-              <w:rPr>
-                <w:rFonts w:ascii="Arial" w:hAnsi="Arial" w:cs="Arial"/>
-                <w:b/>
-                <w:szCs w:val="22"/>
-              </w:rPr>
-            </w:pPr>
-            <w:r>
-              <w:rPr>
-                <w:rFonts w:ascii="Arial" w:hAnsi="Arial" w:cs="Arial"/>
-                <w:b/>
-                <w:szCs w:val="22"/>
-              </w:rPr>
-              <w:lastRenderedPageBreak/>
+            <w:shd w:val="clear" w:color="auto" w:fill="000000" w:themeFill="text1"/>
+          </w:tcPr>
+          <w:p>
+            <w:pPr>
+              <w:rPr>
+                <w:rFonts w:ascii="Arial" w:hAnsi="Arial" w:cs="Arial"/>
+                <w:b w:val="0"/>
+                <w:szCs w:val="22"/>
+              </w:rPr>
+            </w:pPr>
+            <w:r>
+              <w:rPr>
+                <w:rFonts w:ascii="Arial" w:hAnsi="Arial" w:cs="Arial"/>
+                <w:szCs w:val="22"/>
+              </w:rPr>
               <w:t>Aims for next Sprint Cycle</w:t>
             </w:r>
             <w:r>
               <w:rPr>
                 <w:rFonts w:ascii="Arial" w:hAnsi="Arial" w:cs="Arial"/>
-                <w:b/>
                 <w:szCs w:val="22"/>
               </w:rPr>
               <w:t xml:space="preserve"> - </w:t>
@@ -1113,49 +2465,42 @@
                 <w:rFonts w:ascii="Arial" w:hAnsi="Arial" w:cs="Arial"/>
                 <w:szCs w:val="22"/>
               </w:rPr>
-              <w:t xml:space="preserve"> work intended for the next sprint cycle</w:t>
+              <w:t>work intended for the next sprint cycle</w:t>
             </w:r>
           </w:p>
         </w:tc>
       </w:tr>
       <w:tr>
-        <w:tc>
-          <w:tcPr>
+        <w:trPr>
+          <w:cnfStyle w:val="000000100000" w:firstRow="0" w:lastRow="0" w:firstColumn="0" w:lastColumn="0" w:oddVBand="0" w:evenVBand="0" w:oddHBand="1" w:evenHBand="0" w:firstRowFirstColumn="0" w:firstRowLastColumn="0" w:lastRowFirstColumn="0" w:lastRowLastColumn="0"/>
+          <w:jc w:val="center"/>
+        </w:trPr>
+        <w:tc>
+          <w:tcPr>
+            <w:cnfStyle w:val="001000000000" w:firstRow="0" w:lastRow="0" w:firstColumn="1" w:lastColumn="0" w:oddVBand="0" w:evenVBand="0" w:oddHBand="0" w:evenHBand="0" w:firstRowFirstColumn="0" w:firstRowLastColumn="0" w:lastRowFirstColumn="0" w:lastRowLastColumn="0"/>
             <w:tcW w:w="817" w:type="dxa"/>
-            <w:tcBorders>
-              <w:left w:val="nil"/>
-            </w:tcBorders>
-          </w:tcPr>
-          <w:p>
-            <w:pPr>
-              <w:rPr>
-                <w:rFonts w:ascii="Arial" w:hAnsi="Arial" w:cs="Arial"/>
-                <w:b/>
-                <w:szCs w:val="22"/>
-              </w:rPr>
-            </w:pPr>
-            <w:proofErr w:type="spellStart"/>
-            <w:r>
-              <w:rPr>
-                <w:rFonts w:ascii="Arial" w:hAnsi="Arial" w:cs="Arial"/>
-                <w:b/>
-                <w:szCs w:val="22"/>
-              </w:rPr>
-              <w:t>Taks</w:t>
-            </w:r>
-            <w:r>
-              <w:rPr>
-                <w:rFonts w:ascii="Arial" w:hAnsi="Arial" w:cs="Arial"/>
-                <w:b/>
-                <w:szCs w:val="22"/>
-              </w:rPr>
-              <w:t>No</w:t>
-            </w:r>
-            <w:proofErr w:type="spellEnd"/>
-            <w:r>
-              <w:rPr>
-                <w:rFonts w:ascii="Arial" w:hAnsi="Arial" w:cs="Arial"/>
-                <w:b/>
+            <w:shd w:val="clear" w:color="auto" w:fill="A6A6A6" w:themeFill="background1" w:themeFillShade="A6"/>
+            <w:vAlign w:val="center"/>
+          </w:tcPr>
+          <w:p>
+            <w:pPr>
+              <w:jc w:val="center"/>
+              <w:rPr>
+                <w:rFonts w:ascii="Arial" w:hAnsi="Arial" w:cs="Arial"/>
+                <w:b w:val="0"/>
+                <w:szCs w:val="22"/>
+              </w:rPr>
+            </w:pPr>
+            <w:r>
+              <w:rPr>
+                <w:rFonts w:ascii="Arial" w:hAnsi="Arial" w:cs="Arial"/>
+                <w:szCs w:val="22"/>
+              </w:rPr>
+              <w:t>Task No</w:t>
+            </w:r>
+            <w:r>
+              <w:rPr>
+                <w:rFonts w:ascii="Arial" w:hAnsi="Arial" w:cs="Arial"/>
                 <w:szCs w:val="22"/>
               </w:rPr>
               <w:t>.</w:t>
@@ -1166,9 +2511,13 @@
           <w:tcPr>
             <w:tcW w:w="9151" w:type="dxa"/>
             <w:gridSpan w:val="3"/>
-          </w:tcPr>
-          <w:p>
-            <w:pPr>
+            <w:shd w:val="clear" w:color="auto" w:fill="A6A6A6" w:themeFill="background1" w:themeFillShade="A6"/>
+            <w:vAlign w:val="center"/>
+          </w:tcPr>
+          <w:p>
+            <w:pPr>
+              <w:jc w:val="center"/>
+              <w:cnfStyle w:val="000000100000" w:firstRow="0" w:lastRow="0" w:firstColumn="0" w:lastColumn="0" w:oddVBand="0" w:evenVBand="0" w:oddHBand="1" w:evenHBand="0" w:firstRowFirstColumn="0" w:firstRowLastColumn="0" w:lastRowFirstColumn="0" w:lastRowLastColumn="0"/>
               <w:rPr>
                 <w:rFonts w:ascii="Arial" w:hAnsi="Arial" w:cs="Arial"/>
                 <w:b/>
@@ -1205,9 +2554,13 @@
           <w:tcPr>
             <w:tcW w:w="2494" w:type="dxa"/>
             <w:gridSpan w:val="2"/>
-          </w:tcPr>
-          <w:p>
-            <w:pPr>
+            <w:shd w:val="clear" w:color="auto" w:fill="A6A6A6" w:themeFill="background1" w:themeFillShade="A6"/>
+            <w:vAlign w:val="center"/>
+          </w:tcPr>
+          <w:p>
+            <w:pPr>
+              <w:jc w:val="center"/>
+              <w:cnfStyle w:val="000000100000" w:firstRow="0" w:lastRow="0" w:firstColumn="0" w:lastColumn="0" w:oddVBand="0" w:evenVBand="0" w:oddHBand="1" w:evenHBand="0" w:firstRowFirstColumn="0" w:firstRowLastColumn="0" w:lastRowFirstColumn="0" w:lastRowLastColumn="0"/>
               <w:rPr>
                 <w:rFonts w:ascii="Arial" w:hAnsi="Arial" w:cs="Arial"/>
                 <w:b/>
@@ -1235,8 +2588,14 @@
         <w:tc>
           <w:tcPr>
             <w:tcW w:w="2814" w:type="dxa"/>
-          </w:tcPr>
-          <w:p>
+            <w:shd w:val="clear" w:color="auto" w:fill="A6A6A6" w:themeFill="background1" w:themeFillShade="A6"/>
+            <w:vAlign w:val="center"/>
+          </w:tcPr>
+          <w:p>
+            <w:pPr>
+              <w:jc w:val="center"/>
+              <w:cnfStyle w:val="000000100000" w:firstRow="0" w:lastRow="0" w:firstColumn="0" w:lastColumn="0" w:oddVBand="0" w:evenVBand="0" w:oddHBand="1" w:evenHBand="0" w:firstRowFirstColumn="0" w:firstRowLastColumn="0" w:lastRowFirstColumn="0" w:lastRowLastColumn="0"/>
+            </w:pPr>
             <w:r>
               <w:rPr>
                 <w:rFonts w:ascii="Arial" w:hAnsi="Arial" w:cs="Arial"/>
@@ -1244,66 +2603,1146 @@
                 <w:szCs w:val="22"/>
               </w:rPr>
               <w:t>Estimated Time</w:t>
+            </w:r>
+            <w:r>
+              <w:rPr>
+                <w:rFonts w:ascii="Arial" w:hAnsi="Arial" w:cs="Arial"/>
+                <w:b/>
+                <w:szCs w:val="22"/>
+              </w:rPr>
+              <w:t xml:space="preserve"> (hours)</w:t>
             </w:r>
           </w:p>
         </w:tc>
       </w:tr>
       <w:tr>
-        <w:tc>
-          <w:tcPr>
+        <w:trPr>
+          <w:jc w:val="center"/>
+        </w:trPr>
+        <w:tc>
+          <w:tcPr>
+            <w:cnfStyle w:val="001000000000" w:firstRow="0" w:lastRow="0" w:firstColumn="1" w:lastColumn="0" w:oddVBand="0" w:evenVBand="0" w:oddHBand="0" w:evenHBand="0" w:firstRowFirstColumn="0" w:firstRowLastColumn="0" w:lastRowFirstColumn="0" w:lastRowLastColumn="0"/>
             <w:tcW w:w="817" w:type="dxa"/>
-            <w:tcBorders>
-              <w:left w:val="nil"/>
-            </w:tcBorders>
-          </w:tcPr>
-          <w:p/>
-          <w:p/>
-          <w:p/>
-          <w:p/>
-          <w:p/>
-          <w:p/>
-          <w:p/>
-          <w:p/>
-          <w:p/>
-          <w:p/>
-          <w:p/>
-          <w:p/>
-          <w:p/>
-          <w:p/>
-          <w:p/>
-          <w:p/>
-          <w:p/>
-          <w:p/>
-          <w:p/>
-          <w:p/>
-          <w:p/>
-          <w:p/>
-          <w:p/>
-          <w:p/>
-          <w:p/>
-          <w:p/>
-          <w:p/>
-          <w:p/>
+          </w:tcPr>
+          <w:p>
+            <w:pPr>
+              <w:jc w:val="center"/>
+              <w:rPr>
+                <w:rFonts w:ascii="Arial" w:hAnsi="Arial" w:cs="Arial"/>
+                <w:b w:val="0"/>
+                <w:szCs w:val="22"/>
+              </w:rPr>
+            </w:pPr>
+            <w:r>
+              <w:rPr>
+                <w:rFonts w:ascii="Arial" w:hAnsi="Arial" w:cs="Arial"/>
+                <w:b w:val="0"/>
+                <w:szCs w:val="22"/>
+              </w:rPr>
+              <w:t>1</w:t>
+            </w:r>
+          </w:p>
         </w:tc>
         <w:tc>
           <w:tcPr>
             <w:tcW w:w="9151" w:type="dxa"/>
             <w:gridSpan w:val="3"/>
           </w:tcPr>
-          <w:p/>
+          <w:p>
+            <w:pPr>
+              <w:cnfStyle w:val="000000000000" w:firstRow="0" w:lastRow="0" w:firstColumn="0" w:lastColumn="0" w:oddVBand="0" w:evenVBand="0" w:oddHBand="0" w:evenHBand="0" w:firstRowFirstColumn="0" w:firstRowLastColumn="0" w:lastRowFirstColumn="0" w:lastRowLastColumn="0"/>
+              <w:rPr>
+                <w:rFonts w:ascii="Arial" w:hAnsi="Arial" w:cs="Arial"/>
+                <w:szCs w:val="22"/>
+              </w:rPr>
+            </w:pPr>
+            <w:r>
+              <w:rPr>
+                <w:rFonts w:ascii="Arial" w:hAnsi="Arial" w:cs="Arial"/>
+                <w:szCs w:val="22"/>
+              </w:rPr>
+              <w:t>Make modifications to the data model</w:t>
+            </w:r>
+            <w:r>
+              <w:rPr>
+                <w:rFonts w:ascii="Arial" w:hAnsi="Arial" w:cs="Arial"/>
+                <w:szCs w:val="22"/>
+              </w:rPr>
+              <w:t>/ER diagram when required to implement functionality</w:t>
+            </w:r>
+          </w:p>
         </w:tc>
         <w:tc>
           <w:tcPr>
             <w:tcW w:w="2494" w:type="dxa"/>
             <w:gridSpan w:val="2"/>
           </w:tcPr>
-          <w:p/>
+          <w:p>
+            <w:pPr>
+              <w:jc w:val="center"/>
+              <w:cnfStyle w:val="000000000000" w:firstRow="0" w:lastRow="0" w:firstColumn="0" w:lastColumn="0" w:oddVBand="0" w:evenVBand="0" w:oddHBand="0" w:evenHBand="0" w:firstRowFirstColumn="0" w:firstRowLastColumn="0" w:lastRowFirstColumn="0" w:lastRowLastColumn="0"/>
+              <w:rPr>
+                <w:rFonts w:ascii="Arial" w:hAnsi="Arial" w:cs="Arial"/>
+                <w:szCs w:val="22"/>
+              </w:rPr>
+            </w:pPr>
+            <w:r>
+              <w:rPr>
+                <w:rFonts w:ascii="Arial" w:hAnsi="Arial" w:cs="Arial"/>
+                <w:szCs w:val="22"/>
+              </w:rPr>
+              <w:t>All</w:t>
+            </w:r>
+          </w:p>
         </w:tc>
         <w:tc>
           <w:tcPr>
             <w:tcW w:w="2814" w:type="dxa"/>
           </w:tcPr>
-          <w:p/>
+          <w:p>
+            <w:pPr>
+              <w:jc w:val="center"/>
+              <w:cnfStyle w:val="000000000000" w:firstRow="0" w:lastRow="0" w:firstColumn="0" w:lastColumn="0" w:oddVBand="0" w:evenVBand="0" w:oddHBand="0" w:evenHBand="0" w:firstRowFirstColumn="0" w:firstRowLastColumn="0" w:lastRowFirstColumn="0" w:lastRowLastColumn="0"/>
+              <w:rPr>
+                <w:rFonts w:ascii="Arial" w:hAnsi="Arial" w:cs="Arial"/>
+                <w:szCs w:val="22"/>
+              </w:rPr>
+            </w:pPr>
+            <w:r>
+              <w:rPr>
+                <w:rFonts w:ascii="Arial" w:hAnsi="Arial" w:cs="Arial"/>
+                <w:szCs w:val="22"/>
+              </w:rPr>
+              <w:t>1</w:t>
+            </w:r>
+          </w:p>
+        </w:tc>
+      </w:tr>
+      <w:tr>
+        <w:trPr>
+          <w:cnfStyle w:val="000000100000" w:firstRow="0" w:lastRow="0" w:firstColumn="0" w:lastColumn="0" w:oddVBand="0" w:evenVBand="0" w:oddHBand="1" w:evenHBand="0" w:firstRowFirstColumn="0" w:firstRowLastColumn="0" w:lastRowFirstColumn="0" w:lastRowLastColumn="0"/>
+          <w:jc w:val="center"/>
+        </w:trPr>
+        <w:tc>
+          <w:tcPr>
+            <w:cnfStyle w:val="001000000000" w:firstRow="0" w:lastRow="0" w:firstColumn="1" w:lastColumn="0" w:oddVBand="0" w:evenVBand="0" w:oddHBand="0" w:evenHBand="0" w:firstRowFirstColumn="0" w:firstRowLastColumn="0" w:lastRowFirstColumn="0" w:lastRowLastColumn="0"/>
+            <w:tcW w:w="817" w:type="dxa"/>
+          </w:tcPr>
+          <w:p>
+            <w:pPr>
+              <w:jc w:val="center"/>
+              <w:rPr>
+                <w:rFonts w:ascii="Arial" w:hAnsi="Arial" w:cs="Arial"/>
+                <w:b w:val="0"/>
+                <w:szCs w:val="22"/>
+              </w:rPr>
+            </w:pPr>
+            <w:r>
+              <w:rPr>
+                <w:rFonts w:ascii="Arial" w:hAnsi="Arial" w:cs="Arial"/>
+                <w:b w:val="0"/>
+                <w:szCs w:val="22"/>
+              </w:rPr>
+              <w:t>2</w:t>
+            </w:r>
+          </w:p>
+        </w:tc>
+        <w:tc>
+          <w:tcPr>
+            <w:tcW w:w="9151" w:type="dxa"/>
+            <w:gridSpan w:val="3"/>
+          </w:tcPr>
+          <w:p>
+            <w:pPr>
+              <w:cnfStyle w:val="000000100000" w:firstRow="0" w:lastRow="0" w:firstColumn="0" w:lastColumn="0" w:oddVBand="0" w:evenVBand="0" w:oddHBand="1" w:evenHBand="0" w:firstRowFirstColumn="0" w:firstRowLastColumn="0" w:lastRowFirstColumn="0" w:lastRowLastColumn="0"/>
+              <w:rPr>
+                <w:rFonts w:ascii="Arial" w:hAnsi="Arial" w:cs="Arial"/>
+                <w:szCs w:val="22"/>
+              </w:rPr>
+            </w:pPr>
+            <w:r>
+              <w:rPr>
+                <w:rFonts w:ascii="Arial" w:hAnsi="Arial" w:cs="Arial"/>
+                <w:szCs w:val="22"/>
+              </w:rPr>
+              <w:t xml:space="preserve">Make modifications to the </w:t>
+            </w:r>
+            <w:r>
+              <w:rPr>
+                <w:rFonts w:ascii="Arial" w:hAnsi="Arial" w:cs="Arial"/>
+                <w:szCs w:val="22"/>
+              </w:rPr>
+              <w:t>database</w:t>
+            </w:r>
+            <w:r>
+              <w:rPr>
+                <w:rFonts w:ascii="Arial" w:hAnsi="Arial" w:cs="Arial"/>
+                <w:szCs w:val="22"/>
+              </w:rPr>
+              <w:t xml:space="preserve"> when required to implement functionality</w:t>
+            </w:r>
+          </w:p>
+        </w:tc>
+        <w:tc>
+          <w:tcPr>
+            <w:tcW w:w="2494" w:type="dxa"/>
+            <w:gridSpan w:val="2"/>
+          </w:tcPr>
+          <w:p>
+            <w:pPr>
+              <w:jc w:val="center"/>
+              <w:cnfStyle w:val="000000100000" w:firstRow="0" w:lastRow="0" w:firstColumn="0" w:lastColumn="0" w:oddVBand="0" w:evenVBand="0" w:oddHBand="1" w:evenHBand="0" w:firstRowFirstColumn="0" w:firstRowLastColumn="0" w:lastRowFirstColumn="0" w:lastRowLastColumn="0"/>
+              <w:rPr>
+                <w:rFonts w:ascii="Arial" w:hAnsi="Arial" w:cs="Arial"/>
+                <w:szCs w:val="22"/>
+              </w:rPr>
+            </w:pPr>
+            <w:r>
+              <w:rPr>
+                <w:rFonts w:ascii="Arial" w:hAnsi="Arial" w:cs="Arial"/>
+                <w:szCs w:val="22"/>
+              </w:rPr>
+              <w:t>All</w:t>
+            </w:r>
+          </w:p>
+        </w:tc>
+        <w:tc>
+          <w:tcPr>
+            <w:tcW w:w="2814" w:type="dxa"/>
+          </w:tcPr>
+          <w:p>
+            <w:pPr>
+              <w:jc w:val="center"/>
+              <w:cnfStyle w:val="000000100000" w:firstRow="0" w:lastRow="0" w:firstColumn="0" w:lastColumn="0" w:oddVBand="0" w:evenVBand="0" w:oddHBand="1" w:evenHBand="0" w:firstRowFirstColumn="0" w:firstRowLastColumn="0" w:lastRowFirstColumn="0" w:lastRowLastColumn="0"/>
+              <w:rPr>
+                <w:rFonts w:ascii="Arial" w:hAnsi="Arial" w:cs="Arial"/>
+                <w:szCs w:val="22"/>
+              </w:rPr>
+            </w:pPr>
+            <w:r>
+              <w:rPr>
+                <w:rFonts w:ascii="Arial" w:hAnsi="Arial" w:cs="Arial"/>
+                <w:szCs w:val="22"/>
+              </w:rPr>
+              <w:t>1</w:t>
+            </w:r>
+          </w:p>
+        </w:tc>
+      </w:tr>
+      <w:tr>
+        <w:trPr>
+          <w:jc w:val="center"/>
+        </w:trPr>
+        <w:tc>
+          <w:tcPr>
+            <w:cnfStyle w:val="001000000000" w:firstRow="0" w:lastRow="0" w:firstColumn="1" w:lastColumn="0" w:oddVBand="0" w:evenVBand="0" w:oddHBand="0" w:evenHBand="0" w:firstRowFirstColumn="0" w:firstRowLastColumn="0" w:lastRowFirstColumn="0" w:lastRowLastColumn="0"/>
+            <w:tcW w:w="817" w:type="dxa"/>
+          </w:tcPr>
+          <w:p>
+            <w:pPr>
+              <w:jc w:val="center"/>
+              <w:rPr>
+                <w:rFonts w:ascii="Arial" w:hAnsi="Arial" w:cs="Arial"/>
+                <w:b w:val="0"/>
+                <w:szCs w:val="22"/>
+              </w:rPr>
+            </w:pPr>
+            <w:r>
+              <w:rPr>
+                <w:rFonts w:ascii="Arial" w:hAnsi="Arial" w:cs="Arial"/>
+                <w:b w:val="0"/>
+                <w:szCs w:val="22"/>
+              </w:rPr>
+              <w:t>3</w:t>
+            </w:r>
+          </w:p>
+        </w:tc>
+        <w:tc>
+          <w:tcPr>
+            <w:tcW w:w="9151" w:type="dxa"/>
+            <w:gridSpan w:val="3"/>
+          </w:tcPr>
+          <w:p>
+            <w:pPr>
+              <w:cnfStyle w:val="000000000000" w:firstRow="0" w:lastRow="0" w:firstColumn="0" w:lastColumn="0" w:oddVBand="0" w:evenVBand="0" w:oddHBand="0" w:evenHBand="0" w:firstRowFirstColumn="0" w:firstRowLastColumn="0" w:lastRowFirstColumn="0" w:lastRowLastColumn="0"/>
+              <w:rPr>
+                <w:rFonts w:ascii="Arial" w:hAnsi="Arial" w:cs="Arial"/>
+                <w:szCs w:val="22"/>
+              </w:rPr>
+            </w:pPr>
+            <w:r>
+              <w:rPr>
+                <w:rFonts w:ascii="Arial" w:hAnsi="Arial" w:cs="Arial"/>
+                <w:szCs w:val="22"/>
+              </w:rPr>
+              <w:t>Keep version control updated to reflect changes made (GitHub</w:t>
+            </w:r>
+            <w:r>
+              <w:rPr>
+                <w:rFonts w:ascii="Arial" w:hAnsi="Arial" w:cs="Arial"/>
+                <w:szCs w:val="22"/>
+              </w:rPr>
+              <w:t>)</w:t>
+            </w:r>
+          </w:p>
+        </w:tc>
+        <w:tc>
+          <w:tcPr>
+            <w:tcW w:w="2494" w:type="dxa"/>
+            <w:gridSpan w:val="2"/>
+          </w:tcPr>
+          <w:p>
+            <w:pPr>
+              <w:jc w:val="center"/>
+              <w:cnfStyle w:val="000000000000" w:firstRow="0" w:lastRow="0" w:firstColumn="0" w:lastColumn="0" w:oddVBand="0" w:evenVBand="0" w:oddHBand="0" w:evenHBand="0" w:firstRowFirstColumn="0" w:firstRowLastColumn="0" w:lastRowFirstColumn="0" w:lastRowLastColumn="0"/>
+              <w:rPr>
+                <w:rFonts w:ascii="Arial" w:hAnsi="Arial" w:cs="Arial"/>
+                <w:szCs w:val="22"/>
+              </w:rPr>
+            </w:pPr>
+            <w:r>
+              <w:rPr>
+                <w:rFonts w:ascii="Arial" w:hAnsi="Arial" w:cs="Arial"/>
+                <w:szCs w:val="22"/>
+              </w:rPr>
+              <w:t>All</w:t>
+            </w:r>
+          </w:p>
+        </w:tc>
+        <w:tc>
+          <w:tcPr>
+            <w:tcW w:w="2814" w:type="dxa"/>
+          </w:tcPr>
+          <w:p>
+            <w:pPr>
+              <w:jc w:val="center"/>
+              <w:cnfStyle w:val="000000000000" w:firstRow="0" w:lastRow="0" w:firstColumn="0" w:lastColumn="0" w:oddVBand="0" w:evenVBand="0" w:oddHBand="0" w:evenHBand="0" w:firstRowFirstColumn="0" w:firstRowLastColumn="0" w:lastRowFirstColumn="0" w:lastRowLastColumn="0"/>
+              <w:rPr>
+                <w:rFonts w:ascii="Arial" w:hAnsi="Arial" w:cs="Arial"/>
+                <w:szCs w:val="22"/>
+              </w:rPr>
+            </w:pPr>
+            <w:r>
+              <w:rPr>
+                <w:rFonts w:ascii="Arial" w:hAnsi="Arial" w:cs="Arial"/>
+                <w:szCs w:val="22"/>
+              </w:rPr>
+              <w:t>1</w:t>
+            </w:r>
+          </w:p>
+        </w:tc>
+      </w:tr>
+      <w:tr>
+        <w:trPr>
+          <w:cnfStyle w:val="000000100000" w:firstRow="0" w:lastRow="0" w:firstColumn="0" w:lastColumn="0" w:oddVBand="0" w:evenVBand="0" w:oddHBand="1" w:evenHBand="0" w:firstRowFirstColumn="0" w:firstRowLastColumn="0" w:lastRowFirstColumn="0" w:lastRowLastColumn="0"/>
+          <w:jc w:val="center"/>
+        </w:trPr>
+        <w:tc>
+          <w:tcPr>
+            <w:cnfStyle w:val="001000000000" w:firstRow="0" w:lastRow="0" w:firstColumn="1" w:lastColumn="0" w:oddVBand="0" w:evenVBand="0" w:oddHBand="0" w:evenHBand="0" w:firstRowFirstColumn="0" w:firstRowLastColumn="0" w:lastRowFirstColumn="0" w:lastRowLastColumn="0"/>
+            <w:tcW w:w="817" w:type="dxa"/>
+          </w:tcPr>
+          <w:p>
+            <w:pPr>
+              <w:jc w:val="center"/>
+              <w:rPr>
+                <w:rFonts w:ascii="Arial" w:hAnsi="Arial" w:cs="Arial"/>
+                <w:b w:val="0"/>
+                <w:szCs w:val="22"/>
+              </w:rPr>
+            </w:pPr>
+            <w:r>
+              <w:rPr>
+                <w:rFonts w:ascii="Arial" w:hAnsi="Arial" w:cs="Arial"/>
+                <w:b w:val="0"/>
+                <w:szCs w:val="22"/>
+              </w:rPr>
+              <w:t>4</w:t>
+            </w:r>
+          </w:p>
+        </w:tc>
+        <w:tc>
+          <w:tcPr>
+            <w:tcW w:w="9151" w:type="dxa"/>
+            <w:gridSpan w:val="3"/>
+          </w:tcPr>
+          <w:p>
+            <w:pPr>
+              <w:cnfStyle w:val="000000100000" w:firstRow="0" w:lastRow="0" w:firstColumn="0" w:lastColumn="0" w:oddVBand="0" w:evenVBand="0" w:oddHBand="1" w:evenHBand="0" w:firstRowFirstColumn="0" w:firstRowLastColumn="0" w:lastRowFirstColumn="0" w:lastRowLastColumn="0"/>
+              <w:rPr>
+                <w:rFonts w:ascii="Arial" w:hAnsi="Arial" w:cs="Arial"/>
+                <w:szCs w:val="22"/>
+              </w:rPr>
+            </w:pPr>
+            <w:r>
+              <w:rPr>
+                <w:rFonts w:ascii="Arial" w:hAnsi="Arial" w:cs="Arial"/>
+                <w:szCs w:val="22"/>
+              </w:rPr>
+              <w:t>Work on completing the UATs for part 2: 2.3-2.7 (performance data retrieval)</w:t>
+            </w:r>
+          </w:p>
+        </w:tc>
+        <w:tc>
+          <w:tcPr>
+            <w:tcW w:w="2494" w:type="dxa"/>
+            <w:gridSpan w:val="2"/>
+          </w:tcPr>
+          <w:p>
+            <w:pPr>
+              <w:jc w:val="center"/>
+              <w:cnfStyle w:val="000000100000" w:firstRow="0" w:lastRow="0" w:firstColumn="0" w:lastColumn="0" w:oddVBand="0" w:evenVBand="0" w:oddHBand="1" w:evenHBand="0" w:firstRowFirstColumn="0" w:firstRowLastColumn="0" w:lastRowFirstColumn="0" w:lastRowLastColumn="0"/>
+              <w:rPr>
+                <w:rFonts w:ascii="Arial" w:hAnsi="Arial" w:cs="Arial"/>
+                <w:szCs w:val="22"/>
+              </w:rPr>
+            </w:pPr>
+            <w:r>
+              <w:rPr>
+                <w:rFonts w:ascii="Arial" w:hAnsi="Arial" w:cs="Arial"/>
+                <w:szCs w:val="22"/>
+              </w:rPr>
+              <w:t>Aston, Abdi</w:t>
+            </w:r>
+          </w:p>
+        </w:tc>
+        <w:tc>
+          <w:tcPr>
+            <w:tcW w:w="2814" w:type="dxa"/>
+          </w:tcPr>
+          <w:p>
+            <w:pPr>
+              <w:jc w:val="center"/>
+              <w:cnfStyle w:val="000000100000" w:firstRow="0" w:lastRow="0" w:firstColumn="0" w:lastColumn="0" w:oddVBand="0" w:evenVBand="0" w:oddHBand="1" w:evenHBand="0" w:firstRowFirstColumn="0" w:firstRowLastColumn="0" w:lastRowFirstColumn="0" w:lastRowLastColumn="0"/>
+              <w:rPr>
+                <w:rFonts w:ascii="Arial" w:hAnsi="Arial" w:cs="Arial"/>
+                <w:szCs w:val="22"/>
+              </w:rPr>
+            </w:pPr>
+            <w:r>
+              <w:rPr>
+                <w:rFonts w:ascii="Arial" w:hAnsi="Arial" w:cs="Arial"/>
+                <w:szCs w:val="22"/>
+              </w:rPr>
+              <w:t>4</w:t>
+            </w:r>
+          </w:p>
+        </w:tc>
+      </w:tr>
+      <w:tr>
+        <w:trPr>
+          <w:jc w:val="center"/>
+        </w:trPr>
+        <w:tc>
+          <w:tcPr>
+            <w:cnfStyle w:val="001000000000" w:firstRow="0" w:lastRow="0" w:firstColumn="1" w:lastColumn="0" w:oddVBand="0" w:evenVBand="0" w:oddHBand="0" w:evenHBand="0" w:firstRowFirstColumn="0" w:firstRowLastColumn="0" w:lastRowFirstColumn="0" w:lastRowLastColumn="0"/>
+            <w:tcW w:w="817" w:type="dxa"/>
+          </w:tcPr>
+          <w:p>
+            <w:pPr>
+              <w:jc w:val="center"/>
+              <w:rPr>
+                <w:rFonts w:ascii="Arial" w:hAnsi="Arial" w:cs="Arial"/>
+                <w:b w:val="0"/>
+                <w:szCs w:val="22"/>
+              </w:rPr>
+            </w:pPr>
+            <w:r>
+              <w:rPr>
+                <w:rFonts w:ascii="Arial" w:hAnsi="Arial" w:cs="Arial"/>
+                <w:b w:val="0"/>
+                <w:szCs w:val="22"/>
+              </w:rPr>
+              <w:t>5</w:t>
+            </w:r>
+          </w:p>
+        </w:tc>
+        <w:tc>
+          <w:tcPr>
+            <w:tcW w:w="9151" w:type="dxa"/>
+            <w:gridSpan w:val="3"/>
+          </w:tcPr>
+          <w:p>
+            <w:pPr>
+              <w:cnfStyle w:val="000000000000" w:firstRow="0" w:lastRow="0" w:firstColumn="0" w:lastColumn="0" w:oddVBand="0" w:evenVBand="0" w:oddHBand="0" w:evenHBand="0" w:firstRowFirstColumn="0" w:firstRowLastColumn="0" w:lastRowFirstColumn="0" w:lastRowLastColumn="0"/>
+              <w:rPr>
+                <w:rFonts w:ascii="Arial" w:hAnsi="Arial" w:cs="Arial"/>
+                <w:szCs w:val="22"/>
+              </w:rPr>
+            </w:pPr>
+            <w:r>
+              <w:rPr>
+                <w:rFonts w:ascii="Arial" w:hAnsi="Arial" w:cs="Arial"/>
+                <w:szCs w:val="22"/>
+              </w:rPr>
+              <w:t xml:space="preserve">Work on completing the UATs for part </w:t>
+            </w:r>
+            <w:r>
+              <w:rPr>
+                <w:rFonts w:ascii="Arial" w:hAnsi="Arial" w:cs="Arial"/>
+                <w:szCs w:val="22"/>
+              </w:rPr>
+              <w:t>3</w:t>
+            </w:r>
+            <w:r>
+              <w:rPr>
+                <w:rFonts w:ascii="Arial" w:hAnsi="Arial" w:cs="Arial"/>
+                <w:szCs w:val="22"/>
+              </w:rPr>
+              <w:t xml:space="preserve">: </w:t>
+            </w:r>
+            <w:r>
+              <w:rPr>
+                <w:rFonts w:ascii="Arial" w:hAnsi="Arial" w:cs="Arial"/>
+                <w:szCs w:val="22"/>
+              </w:rPr>
+              <w:t>3.3-3.7</w:t>
+            </w:r>
+          </w:p>
+        </w:tc>
+        <w:tc>
+          <w:tcPr>
+            <w:tcW w:w="2494" w:type="dxa"/>
+            <w:gridSpan w:val="2"/>
+          </w:tcPr>
+          <w:p>
+            <w:pPr>
+              <w:jc w:val="center"/>
+              <w:cnfStyle w:val="000000000000" w:firstRow="0" w:lastRow="0" w:firstColumn="0" w:lastColumn="0" w:oddVBand="0" w:evenVBand="0" w:oddHBand="0" w:evenHBand="0" w:firstRowFirstColumn="0" w:firstRowLastColumn="0" w:lastRowFirstColumn="0" w:lastRowLastColumn="0"/>
+              <w:rPr>
+                <w:rFonts w:ascii="Arial" w:hAnsi="Arial" w:cs="Arial"/>
+                <w:szCs w:val="22"/>
+              </w:rPr>
+            </w:pPr>
+            <w:r>
+              <w:rPr>
+                <w:rFonts w:ascii="Arial" w:hAnsi="Arial" w:cs="Arial"/>
+                <w:szCs w:val="22"/>
+              </w:rPr>
+              <w:t>Josh, Gwyneth</w:t>
+            </w:r>
+          </w:p>
+        </w:tc>
+        <w:tc>
+          <w:tcPr>
+            <w:tcW w:w="2814" w:type="dxa"/>
+          </w:tcPr>
+          <w:p>
+            <w:pPr>
+              <w:jc w:val="center"/>
+              <w:cnfStyle w:val="000000000000" w:firstRow="0" w:lastRow="0" w:firstColumn="0" w:lastColumn="0" w:oddVBand="0" w:evenVBand="0" w:oddHBand="0" w:evenHBand="0" w:firstRowFirstColumn="0" w:firstRowLastColumn="0" w:lastRowFirstColumn="0" w:lastRowLastColumn="0"/>
+              <w:rPr>
+                <w:rFonts w:ascii="Arial" w:hAnsi="Arial" w:cs="Arial"/>
+                <w:szCs w:val="22"/>
+              </w:rPr>
+            </w:pPr>
+            <w:r>
+              <w:rPr>
+                <w:rFonts w:ascii="Arial" w:hAnsi="Arial" w:cs="Arial"/>
+                <w:szCs w:val="22"/>
+              </w:rPr>
+              <w:t>4</w:t>
+            </w:r>
+          </w:p>
+        </w:tc>
+      </w:tr>
+      <w:tr>
+        <w:trPr>
+          <w:cnfStyle w:val="000000100000" w:firstRow="0" w:lastRow="0" w:firstColumn="0" w:lastColumn="0" w:oddVBand="0" w:evenVBand="0" w:oddHBand="1" w:evenHBand="0" w:firstRowFirstColumn="0" w:firstRowLastColumn="0" w:lastRowFirstColumn="0" w:lastRowLastColumn="0"/>
+          <w:jc w:val="center"/>
+        </w:trPr>
+        <w:tc>
+          <w:tcPr>
+            <w:cnfStyle w:val="001000000000" w:firstRow="0" w:lastRow="0" w:firstColumn="1" w:lastColumn="0" w:oddVBand="0" w:evenVBand="0" w:oddHBand="0" w:evenHBand="0" w:firstRowFirstColumn="0" w:firstRowLastColumn="0" w:lastRowFirstColumn="0" w:lastRowLastColumn="0"/>
+            <w:tcW w:w="817" w:type="dxa"/>
+          </w:tcPr>
+          <w:p>
+            <w:pPr>
+              <w:jc w:val="center"/>
+              <w:rPr>
+                <w:rFonts w:ascii="Arial" w:hAnsi="Arial" w:cs="Arial"/>
+                <w:b w:val="0"/>
+                <w:szCs w:val="22"/>
+              </w:rPr>
+            </w:pPr>
+            <w:r>
+              <w:rPr>
+                <w:rFonts w:ascii="Arial" w:hAnsi="Arial" w:cs="Arial"/>
+                <w:b w:val="0"/>
+                <w:szCs w:val="22"/>
+              </w:rPr>
+              <w:t>6</w:t>
+            </w:r>
+          </w:p>
+        </w:tc>
+        <w:tc>
+          <w:tcPr>
+            <w:tcW w:w="9151" w:type="dxa"/>
+            <w:gridSpan w:val="3"/>
+          </w:tcPr>
+          <w:p>
+            <w:pPr>
+              <w:cnfStyle w:val="000000100000" w:firstRow="0" w:lastRow="0" w:firstColumn="0" w:lastColumn="0" w:oddVBand="0" w:evenVBand="0" w:oddHBand="1" w:evenHBand="0" w:firstRowFirstColumn="0" w:firstRowLastColumn="0" w:lastRowFirstColumn="0" w:lastRowLastColumn="0"/>
+              <w:rPr>
+                <w:rFonts w:ascii="Arial" w:hAnsi="Arial" w:cs="Arial"/>
+                <w:szCs w:val="22"/>
+              </w:rPr>
+            </w:pPr>
+            <w:r>
+              <w:rPr>
+                <w:rFonts w:ascii="Arial" w:hAnsi="Arial" w:cs="Arial"/>
+                <w:szCs w:val="22"/>
+              </w:rPr>
+              <w:t>Start advanced features in part 4 if time allows</w:t>
+            </w:r>
+          </w:p>
+        </w:tc>
+        <w:tc>
+          <w:tcPr>
+            <w:tcW w:w="2494" w:type="dxa"/>
+            <w:gridSpan w:val="2"/>
+          </w:tcPr>
+          <w:p>
+            <w:pPr>
+              <w:jc w:val="center"/>
+              <w:cnfStyle w:val="000000100000" w:firstRow="0" w:lastRow="0" w:firstColumn="0" w:lastColumn="0" w:oddVBand="0" w:evenVBand="0" w:oddHBand="1" w:evenHBand="0" w:firstRowFirstColumn="0" w:firstRowLastColumn="0" w:lastRowFirstColumn="0" w:lastRowLastColumn="0"/>
+              <w:rPr>
+                <w:rFonts w:ascii="Arial" w:hAnsi="Arial" w:cs="Arial"/>
+                <w:szCs w:val="22"/>
+              </w:rPr>
+            </w:pPr>
+            <w:r>
+              <w:rPr>
+                <w:rFonts w:ascii="Arial" w:hAnsi="Arial" w:cs="Arial"/>
+                <w:szCs w:val="22"/>
+              </w:rPr>
+              <w:t>The pair which finishes part 2 or 3 first.</w:t>
+            </w:r>
+          </w:p>
+        </w:tc>
+        <w:tc>
+          <w:tcPr>
+            <w:tcW w:w="2814" w:type="dxa"/>
+          </w:tcPr>
+          <w:p>
+            <w:pPr>
+              <w:jc w:val="center"/>
+              <w:cnfStyle w:val="000000100000" w:firstRow="0" w:lastRow="0" w:firstColumn="0" w:lastColumn="0" w:oddVBand="0" w:evenVBand="0" w:oddHBand="1" w:evenHBand="0" w:firstRowFirstColumn="0" w:firstRowLastColumn="0" w:lastRowFirstColumn="0" w:lastRowLastColumn="0"/>
+              <w:rPr>
+                <w:rFonts w:ascii="Arial" w:hAnsi="Arial" w:cs="Arial"/>
+                <w:szCs w:val="22"/>
+              </w:rPr>
+            </w:pPr>
+            <w:r>
+              <w:rPr>
+                <w:rFonts w:ascii="Arial" w:hAnsi="Arial" w:cs="Arial"/>
+                <w:szCs w:val="22"/>
+              </w:rPr>
+              <w:t>2</w:t>
+            </w:r>
+          </w:p>
+        </w:tc>
+      </w:tr>
+      <w:tr>
+        <w:trPr>
+          <w:jc w:val="center"/>
+        </w:trPr>
+        <w:tc>
+          <w:tcPr>
+            <w:tcW w:w="817" w:type="dxa"/>
+          </w:tcPr>
+          <w:p>
+            <w:pPr>
+              <w:jc w:val="center"/>
+              <w:cnfStyle w:val="001000000000" w:firstRow="0" w:lastRow="0" w:firstColumn="1" w:lastColumn="0" w:oddVBand="0" w:evenVBand="0" w:oddHBand="0" w:evenHBand="0" w:firstRowFirstColumn="0" w:firstRowLastColumn="0" w:lastRowFirstColumn="0" w:lastRowLastColumn="0"/>
+              <w:rPr>
+                <w:rFonts w:ascii="Arial" w:hAnsi="Arial" w:cs="Arial"/>
+                <w:b w:val="0"/>
+                <w:szCs w:val="22"/>
+              </w:rPr>
+            </w:pPr>
+            <w:r>
+              <w:rPr>
+                <w:rFonts w:ascii="Arial" w:hAnsi="Arial" w:cs="Arial"/>
+                <w:b w:val="0"/>
+                <w:szCs w:val="22"/>
+              </w:rPr>
+              <w:t>7</w:t>
+            </w:r>
+          </w:p>
+        </w:tc>
+        <w:tc>
+          <w:tcPr>
+            <w:tcW w:w="9151" w:type="dxa"/>
+            <w:gridSpan w:val="3"/>
+          </w:tcPr>
+          <w:p>
+            <w:pPr>
+              <w:rPr>
+                <w:rFonts w:ascii="Arial" w:hAnsi="Arial" w:cs="Arial"/>
+                <w:szCs w:val="22"/>
+              </w:rPr>
+            </w:pPr>
+            <w:r>
+              <w:rPr>
+                <w:rFonts w:ascii="Arial" w:hAnsi="Arial" w:cs="Arial"/>
+                <w:szCs w:val="22"/>
+              </w:rPr>
+              <w:t>Create a help page and place a link on each page.</w:t>
+            </w:r>
+          </w:p>
+        </w:tc>
+        <w:tc>
+          <w:tcPr>
+            <w:tcW w:w="2494" w:type="dxa"/>
+            <w:gridSpan w:val="2"/>
+          </w:tcPr>
+          <w:p>
+            <w:pPr>
+              <w:jc w:val="center"/>
+              <w:rPr>
+                <w:rFonts w:ascii="Arial" w:hAnsi="Arial" w:cs="Arial"/>
+                <w:szCs w:val="22"/>
+              </w:rPr>
+            </w:pPr>
+            <w:r>
+              <w:rPr>
+                <w:rFonts w:ascii="Arial" w:hAnsi="Arial" w:cs="Arial"/>
+                <w:szCs w:val="22"/>
+              </w:rPr>
+              <w:t>Aston</w:t>
+            </w:r>
+            <w:bookmarkStart w:id="0" w:name="_GoBack"/>
+            <w:bookmarkEnd w:id="0"/>
+          </w:p>
+        </w:tc>
+        <w:tc>
+          <w:tcPr>
+            <w:tcW w:w="2814" w:type="dxa"/>
+          </w:tcPr>
+          <w:p>
+            <w:pPr>
+              <w:jc w:val="center"/>
+              <w:rPr>
+                <w:rFonts w:ascii="Arial" w:hAnsi="Arial" w:cs="Arial"/>
+                <w:szCs w:val="22"/>
+              </w:rPr>
+            </w:pPr>
+            <w:r>
+              <w:rPr>
+                <w:rFonts w:ascii="Arial" w:hAnsi="Arial" w:cs="Arial"/>
+                <w:szCs w:val="22"/>
+              </w:rPr>
+              <w:t>0.5</w:t>
+            </w:r>
+          </w:p>
+        </w:tc>
+      </w:tr>
+      <w:tr>
+        <w:trPr>
+          <w:cnfStyle w:val="000000100000" w:firstRow="0" w:lastRow="0" w:firstColumn="0" w:lastColumn="0" w:oddVBand="0" w:evenVBand="0" w:oddHBand="1" w:evenHBand="0" w:firstRowFirstColumn="0" w:firstRowLastColumn="0" w:lastRowFirstColumn="0" w:lastRowLastColumn="0"/>
+          <w:jc w:val="center"/>
+        </w:trPr>
+        <w:tc>
+          <w:tcPr>
+            <w:cnfStyle w:val="001000000000" w:firstRow="0" w:lastRow="0" w:firstColumn="1" w:lastColumn="0" w:oddVBand="0" w:evenVBand="0" w:oddHBand="0" w:evenHBand="0" w:firstRowFirstColumn="0" w:firstRowLastColumn="0" w:lastRowFirstColumn="0" w:lastRowLastColumn="0"/>
+            <w:tcW w:w="817" w:type="dxa"/>
+          </w:tcPr>
+          <w:p>
+            <w:pPr>
+              <w:jc w:val="center"/>
+              <w:rPr>
+                <w:rFonts w:ascii="Arial" w:hAnsi="Arial" w:cs="Arial"/>
+                <w:b w:val="0"/>
+                <w:szCs w:val="22"/>
+              </w:rPr>
+            </w:pPr>
+          </w:p>
+        </w:tc>
+        <w:tc>
+          <w:tcPr>
+            <w:tcW w:w="9151" w:type="dxa"/>
+            <w:gridSpan w:val="3"/>
+          </w:tcPr>
+          <w:p>
+            <w:pPr>
+              <w:cnfStyle w:val="000000100000" w:firstRow="0" w:lastRow="0" w:firstColumn="0" w:lastColumn="0" w:oddVBand="0" w:evenVBand="0" w:oddHBand="1" w:evenHBand="0" w:firstRowFirstColumn="0" w:firstRowLastColumn="0" w:lastRowFirstColumn="0" w:lastRowLastColumn="0"/>
+              <w:rPr>
+                <w:rFonts w:ascii="Arial" w:hAnsi="Arial" w:cs="Arial"/>
+                <w:szCs w:val="22"/>
+              </w:rPr>
+            </w:pPr>
+          </w:p>
+        </w:tc>
+        <w:tc>
+          <w:tcPr>
+            <w:tcW w:w="2494" w:type="dxa"/>
+            <w:gridSpan w:val="2"/>
+          </w:tcPr>
+          <w:p>
+            <w:pPr>
+              <w:jc w:val="center"/>
+              <w:cnfStyle w:val="000000100000" w:firstRow="0" w:lastRow="0" w:firstColumn="0" w:lastColumn="0" w:oddVBand="0" w:evenVBand="0" w:oddHBand="1" w:evenHBand="0" w:firstRowFirstColumn="0" w:firstRowLastColumn="0" w:lastRowFirstColumn="0" w:lastRowLastColumn="0"/>
+              <w:rPr>
+                <w:rFonts w:ascii="Arial" w:hAnsi="Arial" w:cs="Arial"/>
+                <w:szCs w:val="22"/>
+              </w:rPr>
+            </w:pPr>
+          </w:p>
+        </w:tc>
+        <w:tc>
+          <w:tcPr>
+            <w:tcW w:w="2814" w:type="dxa"/>
+          </w:tcPr>
+          <w:p>
+            <w:pPr>
+              <w:jc w:val="center"/>
+              <w:cnfStyle w:val="000000100000" w:firstRow="0" w:lastRow="0" w:firstColumn="0" w:lastColumn="0" w:oddVBand="0" w:evenVBand="0" w:oddHBand="1" w:evenHBand="0" w:firstRowFirstColumn="0" w:firstRowLastColumn="0" w:lastRowFirstColumn="0" w:lastRowLastColumn="0"/>
+              <w:rPr>
+                <w:rFonts w:ascii="Arial" w:hAnsi="Arial" w:cs="Arial"/>
+                <w:szCs w:val="22"/>
+              </w:rPr>
+            </w:pPr>
+          </w:p>
+        </w:tc>
+      </w:tr>
+      <w:tr>
+        <w:trPr>
+          <w:jc w:val="center"/>
+        </w:trPr>
+        <w:tc>
+          <w:tcPr>
+            <w:cnfStyle w:val="001000000000" w:firstRow="0" w:lastRow="0" w:firstColumn="1" w:lastColumn="0" w:oddVBand="0" w:evenVBand="0" w:oddHBand="0" w:evenHBand="0" w:firstRowFirstColumn="0" w:firstRowLastColumn="0" w:lastRowFirstColumn="0" w:lastRowLastColumn="0"/>
+            <w:tcW w:w="817" w:type="dxa"/>
+          </w:tcPr>
+          <w:p>
+            <w:pPr>
+              <w:jc w:val="center"/>
+              <w:rPr>
+                <w:rFonts w:ascii="Arial" w:hAnsi="Arial" w:cs="Arial"/>
+                <w:b w:val="0"/>
+                <w:szCs w:val="22"/>
+              </w:rPr>
+            </w:pPr>
+          </w:p>
+        </w:tc>
+        <w:tc>
+          <w:tcPr>
+            <w:tcW w:w="9151" w:type="dxa"/>
+            <w:gridSpan w:val="3"/>
+          </w:tcPr>
+          <w:p>
+            <w:pPr>
+              <w:cnfStyle w:val="000000000000" w:firstRow="0" w:lastRow="0" w:firstColumn="0" w:lastColumn="0" w:oddVBand="0" w:evenVBand="0" w:oddHBand="0" w:evenHBand="0" w:firstRowFirstColumn="0" w:firstRowLastColumn="0" w:lastRowFirstColumn="0" w:lastRowLastColumn="0"/>
+              <w:rPr>
+                <w:rFonts w:ascii="Arial" w:hAnsi="Arial" w:cs="Arial"/>
+                <w:szCs w:val="22"/>
+              </w:rPr>
+            </w:pPr>
+          </w:p>
+        </w:tc>
+        <w:tc>
+          <w:tcPr>
+            <w:tcW w:w="2494" w:type="dxa"/>
+            <w:gridSpan w:val="2"/>
+          </w:tcPr>
+          <w:p>
+            <w:pPr>
+              <w:jc w:val="center"/>
+              <w:cnfStyle w:val="000000000000" w:firstRow="0" w:lastRow="0" w:firstColumn="0" w:lastColumn="0" w:oddVBand="0" w:evenVBand="0" w:oddHBand="0" w:evenHBand="0" w:firstRowFirstColumn="0" w:firstRowLastColumn="0" w:lastRowFirstColumn="0" w:lastRowLastColumn="0"/>
+              <w:rPr>
+                <w:rFonts w:ascii="Arial" w:hAnsi="Arial" w:cs="Arial"/>
+                <w:szCs w:val="22"/>
+              </w:rPr>
+            </w:pPr>
+          </w:p>
+        </w:tc>
+        <w:tc>
+          <w:tcPr>
+            <w:tcW w:w="2814" w:type="dxa"/>
+          </w:tcPr>
+          <w:p>
+            <w:pPr>
+              <w:jc w:val="center"/>
+              <w:cnfStyle w:val="000000000000" w:firstRow="0" w:lastRow="0" w:firstColumn="0" w:lastColumn="0" w:oddVBand="0" w:evenVBand="0" w:oddHBand="0" w:evenHBand="0" w:firstRowFirstColumn="0" w:firstRowLastColumn="0" w:lastRowFirstColumn="0" w:lastRowLastColumn="0"/>
+              <w:rPr>
+                <w:rFonts w:ascii="Arial" w:hAnsi="Arial" w:cs="Arial"/>
+                <w:szCs w:val="22"/>
+              </w:rPr>
+            </w:pPr>
+          </w:p>
+        </w:tc>
+      </w:tr>
+      <w:tr>
+        <w:trPr>
+          <w:cnfStyle w:val="000000100000" w:firstRow="0" w:lastRow="0" w:firstColumn="0" w:lastColumn="0" w:oddVBand="0" w:evenVBand="0" w:oddHBand="1" w:evenHBand="0" w:firstRowFirstColumn="0" w:firstRowLastColumn="0" w:lastRowFirstColumn="0" w:lastRowLastColumn="0"/>
+          <w:jc w:val="center"/>
+        </w:trPr>
+        <w:tc>
+          <w:tcPr>
+            <w:cnfStyle w:val="001000000000" w:firstRow="0" w:lastRow="0" w:firstColumn="1" w:lastColumn="0" w:oddVBand="0" w:evenVBand="0" w:oddHBand="0" w:evenHBand="0" w:firstRowFirstColumn="0" w:firstRowLastColumn="0" w:lastRowFirstColumn="0" w:lastRowLastColumn="0"/>
+            <w:tcW w:w="817" w:type="dxa"/>
+          </w:tcPr>
+          <w:p>
+            <w:pPr>
+              <w:rPr>
+                <w:rFonts w:ascii="Arial" w:hAnsi="Arial" w:cs="Arial"/>
+                <w:b w:val="0"/>
+                <w:szCs w:val="22"/>
+              </w:rPr>
+            </w:pPr>
+          </w:p>
+          <w:p>
+            <w:pPr>
+              <w:rPr>
+                <w:rFonts w:ascii="Arial" w:hAnsi="Arial" w:cs="Arial"/>
+                <w:b w:val="0"/>
+                <w:szCs w:val="22"/>
+              </w:rPr>
+            </w:pPr>
+          </w:p>
+          <w:p>
+            <w:pPr>
+              <w:rPr>
+                <w:rFonts w:ascii="Arial" w:hAnsi="Arial" w:cs="Arial"/>
+                <w:b w:val="0"/>
+                <w:szCs w:val="22"/>
+              </w:rPr>
+            </w:pPr>
+          </w:p>
+          <w:p>
+            <w:pPr>
+              <w:rPr>
+                <w:rFonts w:ascii="Arial" w:hAnsi="Arial" w:cs="Arial"/>
+                <w:b w:val="0"/>
+                <w:szCs w:val="22"/>
+              </w:rPr>
+            </w:pPr>
+          </w:p>
+          <w:p>
+            <w:pPr>
+              <w:rPr>
+                <w:rFonts w:ascii="Arial" w:hAnsi="Arial" w:cs="Arial"/>
+                <w:b w:val="0"/>
+                <w:szCs w:val="22"/>
+              </w:rPr>
+            </w:pPr>
+          </w:p>
+          <w:p>
+            <w:pPr>
+              <w:rPr>
+                <w:rFonts w:ascii="Arial" w:hAnsi="Arial" w:cs="Arial"/>
+                <w:b w:val="0"/>
+                <w:szCs w:val="22"/>
+              </w:rPr>
+            </w:pPr>
+          </w:p>
+          <w:p>
+            <w:pPr>
+              <w:rPr>
+                <w:rFonts w:ascii="Arial" w:hAnsi="Arial" w:cs="Arial"/>
+                <w:b w:val="0"/>
+                <w:szCs w:val="22"/>
+              </w:rPr>
+            </w:pPr>
+          </w:p>
+          <w:p>
+            <w:pPr>
+              <w:rPr>
+                <w:rFonts w:ascii="Arial" w:hAnsi="Arial" w:cs="Arial"/>
+                <w:b w:val="0"/>
+                <w:szCs w:val="22"/>
+              </w:rPr>
+            </w:pPr>
+          </w:p>
+          <w:p>
+            <w:pPr>
+              <w:rPr>
+                <w:rFonts w:ascii="Arial" w:hAnsi="Arial" w:cs="Arial"/>
+                <w:b w:val="0"/>
+                <w:szCs w:val="22"/>
+              </w:rPr>
+            </w:pPr>
+          </w:p>
+          <w:p>
+            <w:pPr>
+              <w:rPr>
+                <w:rFonts w:ascii="Arial" w:hAnsi="Arial" w:cs="Arial"/>
+                <w:b w:val="0"/>
+                <w:szCs w:val="22"/>
+              </w:rPr>
+            </w:pPr>
+          </w:p>
+          <w:p>
+            <w:pPr>
+              <w:rPr>
+                <w:rFonts w:ascii="Arial" w:hAnsi="Arial" w:cs="Arial"/>
+                <w:b w:val="0"/>
+                <w:szCs w:val="22"/>
+              </w:rPr>
+            </w:pPr>
+          </w:p>
+          <w:p>
+            <w:pPr>
+              <w:rPr>
+                <w:rFonts w:ascii="Arial" w:hAnsi="Arial" w:cs="Arial"/>
+                <w:b w:val="0"/>
+                <w:szCs w:val="22"/>
+              </w:rPr>
+            </w:pPr>
+          </w:p>
+          <w:p>
+            <w:pPr>
+              <w:rPr>
+                <w:rFonts w:ascii="Arial" w:hAnsi="Arial" w:cs="Arial"/>
+                <w:b w:val="0"/>
+                <w:szCs w:val="22"/>
+              </w:rPr>
+            </w:pPr>
+          </w:p>
+          <w:p>
+            <w:pPr>
+              <w:rPr>
+                <w:rFonts w:ascii="Arial" w:hAnsi="Arial" w:cs="Arial"/>
+                <w:b w:val="0"/>
+                <w:szCs w:val="22"/>
+              </w:rPr>
+            </w:pPr>
+          </w:p>
+          <w:p>
+            <w:pPr>
+              <w:rPr>
+                <w:rFonts w:ascii="Arial" w:hAnsi="Arial" w:cs="Arial"/>
+                <w:b w:val="0"/>
+                <w:szCs w:val="22"/>
+              </w:rPr>
+            </w:pPr>
+          </w:p>
+          <w:p>
+            <w:pPr>
+              <w:rPr>
+                <w:rFonts w:ascii="Arial" w:hAnsi="Arial" w:cs="Arial"/>
+                <w:b w:val="0"/>
+                <w:szCs w:val="22"/>
+              </w:rPr>
+            </w:pPr>
+          </w:p>
+          <w:p>
+            <w:pPr>
+              <w:rPr>
+                <w:rFonts w:ascii="Arial" w:hAnsi="Arial" w:cs="Arial"/>
+                <w:b w:val="0"/>
+                <w:szCs w:val="22"/>
+              </w:rPr>
+            </w:pPr>
+          </w:p>
+          <w:p>
+            <w:pPr>
+              <w:rPr>
+                <w:rFonts w:ascii="Arial" w:hAnsi="Arial" w:cs="Arial"/>
+                <w:b w:val="0"/>
+                <w:szCs w:val="22"/>
+              </w:rPr>
+            </w:pPr>
+          </w:p>
+          <w:p>
+            <w:pPr>
+              <w:rPr>
+                <w:rFonts w:ascii="Arial" w:hAnsi="Arial" w:cs="Arial"/>
+                <w:b w:val="0"/>
+                <w:szCs w:val="22"/>
+              </w:rPr>
+            </w:pPr>
+          </w:p>
+          <w:p>
+            <w:pPr>
+              <w:rPr>
+                <w:rFonts w:ascii="Arial" w:hAnsi="Arial" w:cs="Arial"/>
+                <w:b w:val="0"/>
+                <w:szCs w:val="22"/>
+              </w:rPr>
+            </w:pPr>
+          </w:p>
+          <w:p>
+            <w:pPr>
+              <w:rPr>
+                <w:rFonts w:ascii="Arial" w:hAnsi="Arial" w:cs="Arial"/>
+                <w:b w:val="0"/>
+                <w:szCs w:val="22"/>
+              </w:rPr>
+            </w:pPr>
+          </w:p>
+          <w:p>
+            <w:pPr>
+              <w:rPr>
+                <w:rFonts w:ascii="Arial" w:hAnsi="Arial" w:cs="Arial"/>
+                <w:bCs w:val="0"/>
+                <w:szCs w:val="22"/>
+              </w:rPr>
+            </w:pPr>
+          </w:p>
+          <w:p>
+            <w:pPr>
+              <w:rPr>
+                <w:rFonts w:ascii="Arial" w:hAnsi="Arial" w:cs="Arial"/>
+                <w:b w:val="0"/>
+                <w:szCs w:val="22"/>
+              </w:rPr>
+            </w:pPr>
+          </w:p>
+          <w:p>
+            <w:pPr>
+              <w:rPr>
+                <w:rFonts w:ascii="Arial" w:hAnsi="Arial" w:cs="Arial"/>
+                <w:b w:val="0"/>
+                <w:szCs w:val="22"/>
+              </w:rPr>
+            </w:pPr>
+          </w:p>
+        </w:tc>
+        <w:tc>
+          <w:tcPr>
+            <w:tcW w:w="9151" w:type="dxa"/>
+            <w:gridSpan w:val="3"/>
+          </w:tcPr>
+          <w:p>
+            <w:pPr>
+              <w:cnfStyle w:val="000000100000" w:firstRow="0" w:lastRow="0" w:firstColumn="0" w:lastColumn="0" w:oddVBand="0" w:evenVBand="0" w:oddHBand="1" w:evenHBand="0" w:firstRowFirstColumn="0" w:firstRowLastColumn="0" w:lastRowFirstColumn="0" w:lastRowLastColumn="0"/>
+              <w:rPr>
+                <w:rFonts w:ascii="Arial" w:hAnsi="Arial" w:cs="Arial"/>
+                <w:szCs w:val="22"/>
+              </w:rPr>
+            </w:pPr>
+          </w:p>
+        </w:tc>
+        <w:tc>
+          <w:tcPr>
+            <w:tcW w:w="2494" w:type="dxa"/>
+            <w:gridSpan w:val="2"/>
+          </w:tcPr>
+          <w:p>
+            <w:pPr>
+              <w:cnfStyle w:val="000000100000" w:firstRow="0" w:lastRow="0" w:firstColumn="0" w:lastColumn="0" w:oddVBand="0" w:evenVBand="0" w:oddHBand="1" w:evenHBand="0" w:firstRowFirstColumn="0" w:firstRowLastColumn="0" w:lastRowFirstColumn="0" w:lastRowLastColumn="0"/>
+              <w:rPr>
+                <w:rFonts w:ascii="Arial" w:hAnsi="Arial" w:cs="Arial"/>
+                <w:szCs w:val="22"/>
+              </w:rPr>
+            </w:pPr>
+          </w:p>
+        </w:tc>
+        <w:tc>
+          <w:tcPr>
+            <w:tcW w:w="2814" w:type="dxa"/>
+          </w:tcPr>
+          <w:p>
+            <w:pPr>
+              <w:cnfStyle w:val="000000100000" w:firstRow="0" w:lastRow="0" w:firstColumn="0" w:lastColumn="0" w:oddVBand="0" w:evenVBand="0" w:oddHBand="1" w:evenHBand="0" w:firstRowFirstColumn="0" w:firstRowLastColumn="0" w:lastRowFirstColumn="0" w:lastRowLastColumn="0"/>
+              <w:rPr>
+                <w:rFonts w:ascii="Arial" w:hAnsi="Arial" w:cs="Arial"/>
+                <w:szCs w:val="22"/>
+              </w:rPr>
+            </w:pPr>
+          </w:p>
         </w:tc>
       </w:tr>
     </w:tbl>
@@ -1403,20 +3842,18 @@
                 <w:lang w:val="en-GB"/>
               </w:rPr>
             </w:pPr>
+            <w:r>
+              <w:rPr>
+                <w:rFonts w:ascii="Arial" w:hAnsi="Arial"/>
+                <w:sz w:val="20"/>
+                <w:lang w:val="en-GB"/>
+              </w:rPr>
+              <w:t>06/03/19</w:t>
+            </w:r>
           </w:p>
         </w:tc>
       </w:tr>
     </w:tbl>
-    <w:p>
-      <w:pPr>
-        <w:rPr>
-          <w:rFonts w:ascii="Arial" w:hAnsi="Arial"/>
-          <w:sz w:val="24"/>
-          <w:szCs w:val="24"/>
-          <w:lang w:val="en-GB"/>
-        </w:rPr>
-      </w:pPr>
-    </w:p>
     <w:p/>
     <w:sectPr>
       <w:pgSz w:w="16838" w:h="11906" w:orient="landscape"/>
@@ -1517,6 +3954,119 @@
     </w:lvl>
   </w:abstractNum>
   <w:abstractNum w:abstractNumId="1" w15:restartNumberingAfterBreak="0">
+    <w:nsid w:val="2C3B07C7"/>
+    <w:multiLevelType w:val="hybridMultilevel"/>
+    <w:tmpl w:val="4B6CF9C2"/>
+    <w:lvl w:ilvl="0" w:tplc="08090001">
+      <w:start w:val="1"/>
+      <w:numFmt w:val="bullet"/>
+      <w:lvlText w:val=""/>
+      <w:lvlJc w:val="left"/>
+      <w:pPr>
+        <w:ind w:left="1440" w:hanging="360"/>
+      </w:pPr>
+      <w:rPr>
+        <w:rFonts w:ascii="Symbol" w:hAnsi="Symbol" w:hint="default"/>
+      </w:rPr>
+    </w:lvl>
+    <w:lvl w:ilvl="1" w:tplc="08090003" w:tentative="1">
+      <w:start w:val="1"/>
+      <w:numFmt w:val="bullet"/>
+      <w:lvlText w:val="o"/>
+      <w:lvlJc w:val="left"/>
+      <w:pPr>
+        <w:ind w:left="2160" w:hanging="360"/>
+      </w:pPr>
+      <w:rPr>
+        <w:rFonts w:ascii="Courier New" w:hAnsi="Courier New" w:cs="Courier New" w:hint="default"/>
+      </w:rPr>
+    </w:lvl>
+    <w:lvl w:ilvl="2" w:tplc="08090005" w:tentative="1">
+      <w:start w:val="1"/>
+      <w:numFmt w:val="bullet"/>
+      <w:lvlText w:val=""/>
+      <w:lvlJc w:val="left"/>
+      <w:pPr>
+        <w:ind w:left="2880" w:hanging="360"/>
+      </w:pPr>
+      <w:rPr>
+        <w:rFonts w:ascii="Wingdings" w:hAnsi="Wingdings" w:hint="default"/>
+      </w:rPr>
+    </w:lvl>
+    <w:lvl w:ilvl="3" w:tplc="08090001" w:tentative="1">
+      <w:start w:val="1"/>
+      <w:numFmt w:val="bullet"/>
+      <w:lvlText w:val=""/>
+      <w:lvlJc w:val="left"/>
+      <w:pPr>
+        <w:ind w:left="3600" w:hanging="360"/>
+      </w:pPr>
+      <w:rPr>
+        <w:rFonts w:ascii="Symbol" w:hAnsi="Symbol" w:hint="default"/>
+      </w:rPr>
+    </w:lvl>
+    <w:lvl w:ilvl="4" w:tplc="08090003" w:tentative="1">
+      <w:start w:val="1"/>
+      <w:numFmt w:val="bullet"/>
+      <w:lvlText w:val="o"/>
+      <w:lvlJc w:val="left"/>
+      <w:pPr>
+        <w:ind w:left="4320" w:hanging="360"/>
+      </w:pPr>
+      <w:rPr>
+        <w:rFonts w:ascii="Courier New" w:hAnsi="Courier New" w:cs="Courier New" w:hint="default"/>
+      </w:rPr>
+    </w:lvl>
+    <w:lvl w:ilvl="5" w:tplc="08090005" w:tentative="1">
+      <w:start w:val="1"/>
+      <w:numFmt w:val="bullet"/>
+      <w:lvlText w:val=""/>
+      <w:lvlJc w:val="left"/>
+      <w:pPr>
+        <w:ind w:left="5040" w:hanging="360"/>
+      </w:pPr>
+      <w:rPr>
+        <w:rFonts w:ascii="Wingdings" w:hAnsi="Wingdings" w:hint="default"/>
+      </w:rPr>
+    </w:lvl>
+    <w:lvl w:ilvl="6" w:tplc="08090001" w:tentative="1">
+      <w:start w:val="1"/>
+      <w:numFmt w:val="bullet"/>
+      <w:lvlText w:val=""/>
+      <w:lvlJc w:val="left"/>
+      <w:pPr>
+        <w:ind w:left="5760" w:hanging="360"/>
+      </w:pPr>
+      <w:rPr>
+        <w:rFonts w:ascii="Symbol" w:hAnsi="Symbol" w:hint="default"/>
+      </w:rPr>
+    </w:lvl>
+    <w:lvl w:ilvl="7" w:tplc="08090003" w:tentative="1">
+      <w:start w:val="1"/>
+      <w:numFmt w:val="bullet"/>
+      <w:lvlText w:val="o"/>
+      <w:lvlJc w:val="left"/>
+      <w:pPr>
+        <w:ind w:left="6480" w:hanging="360"/>
+      </w:pPr>
+      <w:rPr>
+        <w:rFonts w:ascii="Courier New" w:hAnsi="Courier New" w:cs="Courier New" w:hint="default"/>
+      </w:rPr>
+    </w:lvl>
+    <w:lvl w:ilvl="8" w:tplc="08090005" w:tentative="1">
+      <w:start w:val="1"/>
+      <w:numFmt w:val="bullet"/>
+      <w:lvlText w:val=""/>
+      <w:lvlJc w:val="left"/>
+      <w:pPr>
+        <w:ind w:left="7200" w:hanging="360"/>
+      </w:pPr>
+      <w:rPr>
+        <w:rFonts w:ascii="Wingdings" w:hAnsi="Wingdings" w:hint="default"/>
+      </w:rPr>
+    </w:lvl>
+  </w:abstractNum>
+  <w:abstractNum w:abstractNumId="2" w15:restartNumberingAfterBreak="0">
     <w:nsid w:val="3E256004"/>
     <w:multiLevelType w:val="hybridMultilevel"/>
     <w:tmpl w:val="9282EA38"/>
@@ -1633,6 +4183,9 @@
     <w:abstractNumId w:val="0"/>
   </w:num>
   <w:num w:numId="2">
+    <w:abstractNumId w:val="2"/>
+  </w:num>
+  <w:num w:numId="3">
     <w:abstractNumId w:val="1"/>
   </w:num>
 </w:numbering>
@@ -2130,6 +4683,82 @@
       <w:contextualSpacing/>
     </w:pPr>
   </w:style>
+  <w:style w:type="table" w:styleId="GridTable4">
+    <w:name w:val="Grid Table 4"/>
+    <w:basedOn w:val="TableNormal"/>
+    <w:uiPriority w:val="49"/>
+    <w:rsid w:val="002B2EE8"/>
+    <w:pPr>
+      <w:spacing w:after="0" w:line="240" w:lineRule="auto"/>
+    </w:pPr>
+    <w:tblPr>
+      <w:tblStyleRowBandSize w:val="1"/>
+      <w:tblStyleColBandSize w:val="1"/>
+      <w:tblBorders>
+        <w:top w:val="single" w:sz="4" w:space="0" w:color="666666" w:themeColor="text1" w:themeTint="99"/>
+        <w:left w:val="single" w:sz="4" w:space="0" w:color="666666" w:themeColor="text1" w:themeTint="99"/>
+        <w:bottom w:val="single" w:sz="4" w:space="0" w:color="666666" w:themeColor="text1" w:themeTint="99"/>
+        <w:right w:val="single" w:sz="4" w:space="0" w:color="666666" w:themeColor="text1" w:themeTint="99"/>
+        <w:insideH w:val="single" w:sz="4" w:space="0" w:color="666666" w:themeColor="text1" w:themeTint="99"/>
+        <w:insideV w:val="single" w:sz="4" w:space="0" w:color="666666" w:themeColor="text1" w:themeTint="99"/>
+      </w:tblBorders>
+    </w:tblPr>
+    <w:tblStylePr w:type="firstRow">
+      <w:rPr>
+        <w:b/>
+        <w:bCs/>
+        <w:color w:val="FFFFFF" w:themeColor="background1"/>
+      </w:rPr>
+      <w:tblPr/>
+      <w:tcPr>
+        <w:tcBorders>
+          <w:top w:val="single" w:sz="4" w:space="0" w:color="000000" w:themeColor="text1"/>
+          <w:left w:val="single" w:sz="4" w:space="0" w:color="000000" w:themeColor="text1"/>
+          <w:bottom w:val="single" w:sz="4" w:space="0" w:color="000000" w:themeColor="text1"/>
+          <w:right w:val="single" w:sz="4" w:space="0" w:color="000000" w:themeColor="text1"/>
+          <w:insideH w:val="nil"/>
+          <w:insideV w:val="nil"/>
+        </w:tcBorders>
+        <w:shd w:val="clear" w:color="auto" w:fill="000000" w:themeFill="text1"/>
+      </w:tcPr>
+    </w:tblStylePr>
+    <w:tblStylePr w:type="lastRow">
+      <w:rPr>
+        <w:b/>
+        <w:bCs/>
+      </w:rPr>
+      <w:tblPr/>
+      <w:tcPr>
+        <w:tcBorders>
+          <w:top w:val="double" w:sz="4" w:space="0" w:color="000000" w:themeColor="text1"/>
+        </w:tcBorders>
+      </w:tcPr>
+    </w:tblStylePr>
+    <w:tblStylePr w:type="firstCol">
+      <w:rPr>
+        <w:b/>
+        <w:bCs/>
+      </w:rPr>
+    </w:tblStylePr>
+    <w:tblStylePr w:type="lastCol">
+      <w:rPr>
+        <w:b/>
+        <w:bCs/>
+      </w:rPr>
+    </w:tblStylePr>
+    <w:tblStylePr w:type="band1Vert">
+      <w:tblPr/>
+      <w:tcPr>
+        <w:shd w:val="clear" w:color="auto" w:fill="CCCCCC" w:themeFill="text1" w:themeFillTint="33"/>
+      </w:tcPr>
+    </w:tblStylePr>
+    <w:tblStylePr w:type="band1Horz">
+      <w:tblPr/>
+      <w:tcPr>
+        <w:shd w:val="clear" w:color="auto" w:fill="CCCCCC" w:themeFill="text1" w:themeFillTint="33"/>
+      </w:tcPr>
+    </w:tblStylePr>
+  </w:style>
 </w:styles>
 </file>
 

</xml_diff>